<commit_message>
#102, #103, #104, #105, #106, #107 - fixed.
</commit_message>
<xml_diff>
--- a/Docx/Глава 2.1 - Паттерн Синглтон.docx
+++ b/Docx/Глава 2.1 - Паттерн Синглтон.docx
@@ -15,10 +15,60 @@
         <w:rPr>
           <w:lang w:val="ru-RU"/>
         </w:rPr>
-        <w:t>Паттерн Синглтон</w:t>
-      </w:r>
-      <w:r>
-        <w:t xml:space="preserve"> (Singleton)</w:t>
+        <w:t xml:space="preserve">Паттерн </w:t>
+      </w:r>
+      <w:proofErr w:type="spellStart"/>
+      <w:r>
+        <w:rPr>
+          <w:lang w:val="ru-RU"/>
+        </w:rPr>
+        <w:t>Синглтон</w:t>
+      </w:r>
+      <w:proofErr w:type="spellEnd"/>
+      <w:r>
+        <w:rPr>
+          <w:lang w:val="ru-RU"/>
+        </w:rPr>
+        <w:t xml:space="preserve"> (</w:t>
+      </w:r>
+      <w:r>
+        <w:t>Singleton</w:t>
+      </w:r>
+      <w:r>
+        <w:rPr>
+          <w:lang w:val="ru-RU"/>
+        </w:rPr>
+        <w:t>)</w:t>
+      </w:r>
+    </w:p>
+    <w:p>
+      <w:pPr>
+        <w:rPr>
+          <w:lang w:val="ru-RU"/>
+        </w:rPr>
+      </w:pPr>
+      <w:r>
+        <w:rPr>
+          <w:i/>
+          <w:lang w:val="ru-RU"/>
+        </w:rPr>
+        <w:t xml:space="preserve">Все, что вы хотели знать о </w:t>
+      </w:r>
+      <w:proofErr w:type="spellStart"/>
+      <w:r>
+        <w:rPr>
+          <w:i/>
+          <w:lang w:val="ru-RU"/>
+        </w:rPr>
+        <w:t>синглтонах</w:t>
+      </w:r>
+      <w:proofErr w:type="spellEnd"/>
+      <w:r>
+        <w:rPr>
+          <w:i/>
+          <w:lang w:val="ru-RU"/>
+        </w:rPr>
+        <w:t xml:space="preserve"> с точки зрения дизайна и реализации, но боялись спросить.</w:t>
       </w:r>
       <w:bookmarkStart w:id="1" w:name="_GoBack"/>
       <w:bookmarkEnd w:id="1"/>
@@ -31,20 +81,6 @@
       </w:pPr>
       <w:r>
         <w:rPr>
-          <w:i/>
-          <w:lang w:val="ru-RU"/>
-        </w:rPr>
-        <w:t>Все, что вы хотели знать о синглтонах с точки зрения дизайна и реализации, но боялись спросить.</w:t>
-      </w:r>
-    </w:p>
-    <w:p>
-      <w:pPr>
-        <w:rPr>
-          <w:lang w:val="ru-RU"/>
-        </w:rPr>
-      </w:pPr>
-      <w:r>
-        <w:rPr>
           <w:b/>
           <w:lang w:val="ru-RU"/>
         </w:rPr>
@@ -74,7 +110,21 @@
         <w:rPr>
           <w:lang w:val="ru-RU"/>
         </w:rPr>
-        <w:t xml:space="preserve"> Синглтон эмулирует глобальные переменные в объектно-ориентированных языках программирования.</w:t>
+        <w:t xml:space="preserve"> </w:t>
+      </w:r>
+      <w:proofErr w:type="spellStart"/>
+      <w:r>
+        <w:rPr>
+          <w:lang w:val="ru-RU"/>
+        </w:rPr>
+        <w:t>Синглтон</w:t>
+      </w:r>
+      <w:proofErr w:type="spellEnd"/>
+      <w:r>
+        <w:rPr>
+          <w:lang w:val="ru-RU"/>
+        </w:rPr>
+        <w:t xml:space="preserve"> эмулирует глобальные переменные в объектно-ориентированных языках программирования.</w:t>
       </w:r>
     </w:p>
     <w:p>
@@ -103,20 +153,62 @@
         <w:rPr>
           <w:lang w:val="ru-RU"/>
         </w:rPr>
-        <w:t>Практически в любом приложении возникает необходимость в "глобальных переменных" или объектах с ограниченным числом экземпляров. Даже в таком простом приложении, как импорт логов может возникнуть необходимость в логгировании. И самый простой способ решить эту задачу - создать глобальный объект, который будет доступен из любой точки приложения.</w:t>
-      </w:r>
-    </w:p>
-    <w:p>
-      <w:pPr>
-        <w:rPr>
-          <w:lang w:val="ru-RU"/>
-        </w:rPr>
-      </w:pPr>
-      <w:r>
-        <w:rPr>
-          <w:lang w:val="ru-RU"/>
-        </w:rPr>
-        <w:t>По своему определению, Синглтон гарантирует, что у некоторого класса есть лишь один экземпляр. В некоторых случаях, анализ предметной области строго требует, чтобы класс существовал лишь в одном экземпляре. Однако на практике, использование паттерна Синглтон обычно используется для обеспечения доступа к некоторому ресурсу, который требуется разным частям приложения.</w:t>
+        <w:t xml:space="preserve">Практически в любом приложении возникает необходимость в "глобальных переменных" или объектах с ограниченным числом экземпляров. Даже в таком простом приложении, как импорт логов может возникнуть необходимость в </w:t>
+      </w:r>
+      <w:proofErr w:type="spellStart"/>
+      <w:r>
+        <w:rPr>
+          <w:lang w:val="ru-RU"/>
+        </w:rPr>
+        <w:t>логгировании</w:t>
+      </w:r>
+      <w:proofErr w:type="spellEnd"/>
+      <w:r>
+        <w:rPr>
+          <w:lang w:val="ru-RU"/>
+        </w:rPr>
+        <w:t>. И самый простой способ решить эту задачу - создать глобальный объект, который будет доступен из любой точки приложения.</w:t>
+      </w:r>
+    </w:p>
+    <w:p>
+      <w:pPr>
+        <w:rPr>
+          <w:lang w:val="ru-RU"/>
+        </w:rPr>
+      </w:pPr>
+      <w:r>
+        <w:rPr>
+          <w:lang w:val="ru-RU"/>
+        </w:rPr>
+        <w:t xml:space="preserve">По своему определению, </w:t>
+      </w:r>
+      <w:proofErr w:type="spellStart"/>
+      <w:r>
+        <w:rPr>
+          <w:lang w:val="ru-RU"/>
+        </w:rPr>
+        <w:t>Синглтон</w:t>
+      </w:r>
+      <w:proofErr w:type="spellEnd"/>
+      <w:r>
+        <w:rPr>
+          <w:lang w:val="ru-RU"/>
+        </w:rPr>
+        <w:t xml:space="preserve"> гарантирует, что у некоторого класса есть лишь один экземпляр. В некоторых случаях, анализ предметной области строго требует, чтобы класс существовал лишь в одном экземпляре. Однако на практике, использование паттерна </w:t>
+      </w:r>
+      <w:proofErr w:type="spellStart"/>
+      <w:r>
+        <w:rPr>
+          <w:lang w:val="ru-RU"/>
+        </w:rPr>
+        <w:t>Синглтон</w:t>
+      </w:r>
+      <w:proofErr w:type="spellEnd"/>
+      <w:r>
+        <w:rPr>
+          <w:lang w:val="ru-RU"/>
+        </w:rPr>
+        <w:t xml:space="preserve"> обычно используется для обеспечения доступа к некоторому ресурсу, который требуется разным частям приложения.</w:t>
       </w:r>
     </w:p>
     <w:p>
@@ -132,8 +224,16 @@
         <w:rPr>
           <w:lang w:val="ru-RU"/>
         </w:rPr>
-        <w:t>Классическая диаграмма паттерна Синглтон</w:t>
-      </w:r>
+        <w:t xml:space="preserve">Классическая диаграмма паттерна </w:t>
+      </w:r>
+      <w:proofErr w:type="spellStart"/>
+      <w:r>
+        <w:rPr>
+          <w:lang w:val="ru-RU"/>
+        </w:rPr>
+        <w:t>Синглтон</w:t>
+      </w:r>
+      <w:proofErr w:type="spellEnd"/>
     </w:p>
     <w:p>
       <w:pPr>
@@ -205,8 +305,16 @@
         <w:rPr>
           <w:lang w:val="ru-RU"/>
         </w:rPr>
-        <w:t>Рисунок 1.1 - Диаграмма классической реализации паттерна Синглтон</w:t>
-      </w:r>
+        <w:t xml:space="preserve">Рисунок 1.1 - Диаграмма классической реализации паттерна </w:t>
+      </w:r>
+      <w:proofErr w:type="spellStart"/>
+      <w:r>
+        <w:rPr>
+          <w:lang w:val="ru-RU"/>
+        </w:rPr>
+        <w:t>Синглтон</w:t>
+      </w:r>
+      <w:proofErr w:type="spellEnd"/>
     </w:p>
     <w:p>
       <w:pPr>
@@ -237,7 +345,21 @@
         <w:rPr>
           <w:lang w:val="ru-RU"/>
         </w:rPr>
-        <w:t>В оригинальном описании паттерна Синглтон бандой четырех на его реализацию не накладывались никакие ограничения, однако на практике (в частности, для платформы .</w:t>
+        <w:t xml:space="preserve">В оригинальном описании паттерна </w:t>
+      </w:r>
+      <w:proofErr w:type="spellStart"/>
+      <w:r>
+        <w:rPr>
+          <w:lang w:val="ru-RU"/>
+        </w:rPr>
+        <w:t>Синглтон</w:t>
+      </w:r>
+      <w:proofErr w:type="spellEnd"/>
+      <w:r>
+        <w:rPr>
+          <w:lang w:val="ru-RU"/>
+        </w:rPr>
+        <w:t xml:space="preserve"> бандой четырех на его реализацию не накладывались никакие ограничения, однако на практике (в частности, для платформы .</w:t>
       </w:r>
       <w:r>
         <w:t>NET</w:t>
@@ -246,7 +368,21 @@
         <w:rPr>
           <w:lang w:val="ru-RU"/>
         </w:rPr>
-        <w:t>) любая реализация должна отвечать двум требованиям: (1) возможность доступа к синглтону в многопоточной среде и (2) «ленивость» (*) создания.</w:t>
+        <w:t xml:space="preserve">) любая реализация должна отвечать двум требованиям: (1) возможность доступа к </w:t>
+      </w:r>
+      <w:proofErr w:type="spellStart"/>
+      <w:r>
+        <w:rPr>
+          <w:lang w:val="ru-RU"/>
+        </w:rPr>
+        <w:t>синглтону</w:t>
+      </w:r>
+      <w:proofErr w:type="spellEnd"/>
+      <w:r>
+        <w:rPr>
+          <w:lang w:val="ru-RU"/>
+        </w:rPr>
+        <w:t xml:space="preserve"> в многопоточной среде и (2) «ленивость» (*) создания.</w:t>
       </w:r>
     </w:p>
     <w:p>
@@ -269,11 +405,19 @@
           <w:lang w:val="ru-RU"/>
         </w:rPr>
       </w:pPr>
-      <w:r>
-        <w:rPr>
-          <w:lang w:val="ru-RU"/>
-        </w:rPr>
-        <w:t>Потокобезопасность является необходимым свойством, поскольку представить себе реальное однопоточное .</w:t>
+      <w:proofErr w:type="spellStart"/>
+      <w:r>
+        <w:rPr>
+          <w:lang w:val="ru-RU"/>
+        </w:rPr>
+        <w:t>Потокобезопасность</w:t>
+      </w:r>
+      <w:proofErr w:type="spellEnd"/>
+      <w:r>
+        <w:rPr>
+          <w:lang w:val="ru-RU"/>
+        </w:rPr>
+        <w:t xml:space="preserve"> является необходимым свойством, поскольку представить себе реальное однопоточное .</w:t>
       </w:r>
       <w:r>
         <w:t>NET</w:t>
@@ -327,20 +471,127 @@
           <w:lang w:val="ru-RU"/>
         </w:rPr>
         <w:br/>
-        <w:t xml:space="preserve">Все приведенные ниже реализации потокобезопасны с точки зрения количества экземпляров, когда при первом одновременном доступе к синглтону из разных потоков мы не получим лишних экземпляров. Для обеспечения же </w:t>
-      </w:r>
+        <w:t xml:space="preserve">Все приведенные ниже реализации </w:t>
+      </w:r>
+      <w:proofErr w:type="spellStart"/>
+      <w:r>
+        <w:rPr>
+          <w:lang w:val="ru-RU"/>
+        </w:rPr>
+        <w:t>потокобезопасны</w:t>
+      </w:r>
+      <w:proofErr w:type="spellEnd"/>
+      <w:r>
+        <w:rPr>
+          <w:lang w:val="ru-RU"/>
+        </w:rPr>
+        <w:t xml:space="preserve"> с точки зрения количества экземпляров, когда при первом одновременном доступе к </w:t>
+      </w:r>
+      <w:proofErr w:type="spellStart"/>
+      <w:r>
+        <w:rPr>
+          <w:lang w:val="ru-RU"/>
+        </w:rPr>
+        <w:t>синглтону</w:t>
+      </w:r>
+      <w:proofErr w:type="spellEnd"/>
+      <w:r>
+        <w:rPr>
+          <w:lang w:val="ru-RU"/>
+        </w:rPr>
+        <w:t xml:space="preserve"> из разных потоков мы не получим лишних экземпляров. Для обеспечения же </w:t>
+      </w:r>
+      <w:proofErr w:type="spellStart"/>
       <w:r>
         <w:rPr>
           <w:b/>
           <w:lang w:val="ru-RU"/>
         </w:rPr>
-        <w:t>потокобезопасного использования</w:t>
-      </w:r>
-      <w:r>
-        <w:rPr>
-          <w:lang w:val="ru-RU"/>
-        </w:rPr>
-        <w:t xml:space="preserve"> сам объект синглтона (т.е. все его экземплярные методы) должен быть потокобезопасным. Это одна из причин, почему настоятельно не рекомендуется использовать синглтоны с изменяемым состоянием, потокобезопаность которых обеспечить становится сложнее.</w:t>
+        <w:t>потокобезопасного</w:t>
+      </w:r>
+      <w:proofErr w:type="spellEnd"/>
+      <w:r>
+        <w:rPr>
+          <w:b/>
+          <w:lang w:val="ru-RU"/>
+        </w:rPr>
+        <w:t xml:space="preserve"> использования</w:t>
+      </w:r>
+      <w:r>
+        <w:rPr>
+          <w:lang w:val="ru-RU"/>
+        </w:rPr>
+        <w:t xml:space="preserve"> сам объект </w:t>
+      </w:r>
+      <w:proofErr w:type="spellStart"/>
+      <w:r>
+        <w:rPr>
+          <w:lang w:val="ru-RU"/>
+        </w:rPr>
+        <w:t>синглтона</w:t>
+      </w:r>
+      <w:proofErr w:type="spellEnd"/>
+      <w:r>
+        <w:rPr>
+          <w:lang w:val="ru-RU"/>
+        </w:rPr>
+        <w:t xml:space="preserve"> (т.е. все его </w:t>
+      </w:r>
+      <w:proofErr w:type="spellStart"/>
+      <w:r>
+        <w:rPr>
+          <w:lang w:val="ru-RU"/>
+        </w:rPr>
+        <w:t>экземплярные</w:t>
+      </w:r>
+      <w:proofErr w:type="spellEnd"/>
+      <w:r>
+        <w:rPr>
+          <w:lang w:val="ru-RU"/>
+        </w:rPr>
+        <w:t xml:space="preserve"> методы) должен быть </w:t>
+      </w:r>
+      <w:proofErr w:type="spellStart"/>
+      <w:r>
+        <w:rPr>
+          <w:lang w:val="ru-RU"/>
+        </w:rPr>
+        <w:t>потокобезопасным</w:t>
+      </w:r>
+      <w:proofErr w:type="spellEnd"/>
+      <w:r>
+        <w:rPr>
+          <w:lang w:val="ru-RU"/>
+        </w:rPr>
+        <w:t xml:space="preserve">. Это одна из причин, почему настоятельно не рекомендуется использовать </w:t>
+      </w:r>
+      <w:proofErr w:type="spellStart"/>
+      <w:r>
+        <w:rPr>
+          <w:lang w:val="ru-RU"/>
+        </w:rPr>
+        <w:t>синглтоны</w:t>
+      </w:r>
+      <w:proofErr w:type="spellEnd"/>
+      <w:r>
+        <w:rPr>
+          <w:lang w:val="ru-RU"/>
+        </w:rPr>
+        <w:t xml:space="preserve"> с изменяемым состоянием, </w:t>
+      </w:r>
+      <w:proofErr w:type="spellStart"/>
+      <w:r>
+        <w:rPr>
+          <w:lang w:val="ru-RU"/>
+        </w:rPr>
+        <w:t>потокобезопаность</w:t>
+      </w:r>
+      <w:proofErr w:type="spellEnd"/>
+      <w:r>
+        <w:rPr>
+          <w:lang w:val="ru-RU"/>
+        </w:rPr>
+        <w:t xml:space="preserve"> которых обеспечить становится сложнее.</w:t>
       </w:r>
     </w:p>
     <w:p>
@@ -384,12 +635,28 @@
       <w:pPr>
         <w:pStyle w:val="SourceCode"/>
       </w:pPr>
-      <w:r>
-        <w:rPr>
-          <w:rStyle w:val="VerbatimChar"/>
-        </w:rPr>
-        <w:t>public sealed class LazySingleton</w:t>
-      </w:r>
+      <w:proofErr w:type="gramStart"/>
+      <w:r>
+        <w:rPr>
+          <w:rStyle w:val="VerbatimChar"/>
+        </w:rPr>
+        <w:t>public</w:t>
+      </w:r>
+      <w:proofErr w:type="gramEnd"/>
+      <w:r>
+        <w:rPr>
+          <w:rStyle w:val="VerbatimChar"/>
+        </w:rPr>
+        <w:t xml:space="preserve"> sealed class </w:t>
+      </w:r>
+      <w:proofErr w:type="spellStart"/>
+      <w:r>
+        <w:rPr>
+          <w:rStyle w:val="VerbatimChar"/>
+        </w:rPr>
+        <w:t>LazySingleton</w:t>
+      </w:r>
+      <w:proofErr w:type="spellEnd"/>
       <w:r>
         <w:br/>
       </w:r>
@@ -406,7 +673,35 @@
         <w:rPr>
           <w:rStyle w:val="VerbatimChar"/>
         </w:rPr>
-        <w:t xml:space="preserve">    private static readonly Lazy&lt;LazySingleton&gt; _instance = </w:t>
+        <w:t xml:space="preserve">    private static </w:t>
+      </w:r>
+      <w:proofErr w:type="spellStart"/>
+      <w:r>
+        <w:rPr>
+          <w:rStyle w:val="VerbatimChar"/>
+        </w:rPr>
+        <w:t>readonly</w:t>
+      </w:r>
+      <w:proofErr w:type="spellEnd"/>
+      <w:r>
+        <w:rPr>
+          <w:rStyle w:val="VerbatimChar"/>
+        </w:rPr>
+        <w:t xml:space="preserve"> Lazy&lt;</w:t>
+      </w:r>
+      <w:proofErr w:type="spellStart"/>
+      <w:r>
+        <w:rPr>
+          <w:rStyle w:val="VerbatimChar"/>
+        </w:rPr>
+        <w:t>LazySingleton</w:t>
+      </w:r>
+      <w:proofErr w:type="spellEnd"/>
+      <w:r>
+        <w:rPr>
+          <w:rStyle w:val="VerbatimChar"/>
+        </w:rPr>
+        <w:t xml:space="preserve">&gt; _instance = </w:t>
       </w:r>
       <w:r>
         <w:br/>
@@ -415,7 +710,35 @@
         <w:rPr>
           <w:rStyle w:val="VerbatimChar"/>
         </w:rPr>
-        <w:t xml:space="preserve">        new Lazy&lt;LazySingleton&gt;(() =&gt; new LazySingleton());</w:t>
+        <w:t xml:space="preserve">        new Lazy&lt;</w:t>
+      </w:r>
+      <w:proofErr w:type="spellStart"/>
+      <w:r>
+        <w:rPr>
+          <w:rStyle w:val="VerbatimChar"/>
+        </w:rPr>
+        <w:t>LazySingleton</w:t>
+      </w:r>
+      <w:proofErr w:type="spellEnd"/>
+      <w:r>
+        <w:rPr>
+          <w:rStyle w:val="VerbatimChar"/>
+        </w:rPr>
+        <w:t xml:space="preserve">&gt;(() =&gt; new </w:t>
+      </w:r>
+      <w:proofErr w:type="spellStart"/>
+      <w:r>
+        <w:rPr>
+          <w:rStyle w:val="VerbatimChar"/>
+        </w:rPr>
+        <w:t>LazySingleton</w:t>
+      </w:r>
+      <w:proofErr w:type="spellEnd"/>
+      <w:r>
+        <w:rPr>
+          <w:rStyle w:val="VerbatimChar"/>
+        </w:rPr>
+        <w:t>());</w:t>
       </w:r>
       <w:r>
         <w:br/>
@@ -433,7 +756,21 @@
         <w:rPr>
           <w:rStyle w:val="VerbatimChar"/>
         </w:rPr>
-        <w:t xml:space="preserve">    LazySingleton() {}</w:t>
+        <w:t xml:space="preserve">    </w:t>
+      </w:r>
+      <w:proofErr w:type="spellStart"/>
+      <w:r>
+        <w:rPr>
+          <w:rStyle w:val="VerbatimChar"/>
+        </w:rPr>
+        <w:t>LazySingleton</w:t>
+      </w:r>
+      <w:proofErr w:type="spellEnd"/>
+      <w:r>
+        <w:rPr>
+          <w:rStyle w:val="VerbatimChar"/>
+        </w:rPr>
+        <w:t>() {}</w:t>
       </w:r>
       <w:r>
         <w:br/>
@@ -451,7 +788,35 @@
         <w:rPr>
           <w:rStyle w:val="VerbatimChar"/>
         </w:rPr>
-        <w:t xml:space="preserve">    public static LazySingleton Instance { get { return _instance.Value; } }</w:t>
+        <w:t xml:space="preserve">    public static </w:t>
+      </w:r>
+      <w:proofErr w:type="spellStart"/>
+      <w:r>
+        <w:rPr>
+          <w:rStyle w:val="VerbatimChar"/>
+        </w:rPr>
+        <w:t>LazySingleton</w:t>
+      </w:r>
+      <w:proofErr w:type="spellEnd"/>
+      <w:r>
+        <w:rPr>
+          <w:rStyle w:val="VerbatimChar"/>
+        </w:rPr>
+        <w:t xml:space="preserve"> Instance { get { return _</w:t>
+      </w:r>
+      <w:proofErr w:type="spellStart"/>
+      <w:r>
+        <w:rPr>
+          <w:rStyle w:val="VerbatimChar"/>
+        </w:rPr>
+        <w:t>instance.Value</w:t>
+      </w:r>
+      <w:proofErr w:type="spellEnd"/>
+      <w:r>
+        <w:rPr>
+          <w:rStyle w:val="VerbatimChar"/>
+        </w:rPr>
+        <w:t>; } }</w:t>
       </w:r>
       <w:r>
         <w:br/>
@@ -512,7 +877,21 @@
         <w:rPr>
           <w:lang w:val="ru-RU"/>
         </w:rPr>
-        <w:t xml:space="preserve">Это самая простая реализация, отвечающая исходным требованиям (потокобезопасности и ленивости). Она настолько проста, что устраняет необходимость в обобщенных решениях, типа </w:t>
+        <w:t>Это самая простая реализация, отвечающая исходным требованиям (</w:t>
+      </w:r>
+      <w:proofErr w:type="spellStart"/>
+      <w:r>
+        <w:rPr>
+          <w:lang w:val="ru-RU"/>
+        </w:rPr>
+        <w:t>потокобезопасности</w:t>
+      </w:r>
+      <w:proofErr w:type="spellEnd"/>
+      <w:r>
+        <w:rPr>
+          <w:lang w:val="ru-RU"/>
+        </w:rPr>
+        <w:t xml:space="preserve"> и ленивости). Она настолько проста, что устраняет необходимость в обобщенных решениях, типа </w:t>
       </w:r>
       <w:r>
         <w:rPr>
@@ -582,7 +961,21 @@
         <w:rPr>
           <w:lang w:val="ru-RU"/>
         </w:rPr>
-        <w:t>Простота + потокобезопаность + ленивость!</w:t>
+        <w:t xml:space="preserve">Простота + </w:t>
+      </w:r>
+      <w:proofErr w:type="spellStart"/>
+      <w:r>
+        <w:rPr>
+          <w:lang w:val="ru-RU"/>
+        </w:rPr>
+        <w:t>потокобезопаность</w:t>
+      </w:r>
+      <w:proofErr w:type="spellEnd"/>
+      <w:r>
+        <w:rPr>
+          <w:lang w:val="ru-RU"/>
+        </w:rPr>
+        <w:t xml:space="preserve"> + ленивость!</w:t>
       </w:r>
     </w:p>
     <w:p>
@@ -688,12 +1081,14 @@
         </w:rPr>
         <w:t xml:space="preserve"> </w:t>
       </w:r>
+      <w:proofErr w:type="spellStart"/>
       <w:r>
         <w:rPr>
           <w:rStyle w:val="VerbatimChar"/>
         </w:rPr>
         <w:t>DoubleCheckedLock</w:t>
       </w:r>
+      <w:proofErr w:type="spellEnd"/>
       <w:r>
         <w:br/>
       </w:r>
@@ -776,7 +1171,21 @@
         <w:rPr>
           <w:rStyle w:val="VerbatimChar"/>
         </w:rPr>
-        <w:t>private static volatile DoubleCheckedLock _instance;</w:t>
+        <w:t xml:space="preserve">private static volatile </w:t>
+      </w:r>
+      <w:proofErr w:type="spellStart"/>
+      <w:r>
+        <w:rPr>
+          <w:rStyle w:val="VerbatimChar"/>
+        </w:rPr>
+        <w:t>DoubleCheckedLock</w:t>
+      </w:r>
+      <w:proofErr w:type="spellEnd"/>
+      <w:r>
+        <w:rPr>
+          <w:rStyle w:val="VerbatimChar"/>
+        </w:rPr>
+        <w:t xml:space="preserve"> _instance;</w:t>
       </w:r>
       <w:r>
         <w:br/>
@@ -785,7 +1194,35 @@
         <w:rPr>
           <w:rStyle w:val="VerbatimChar"/>
         </w:rPr>
-        <w:t xml:space="preserve">    private static readonly object _syncRoot = new object();</w:t>
+        <w:t xml:space="preserve">    private static </w:t>
+      </w:r>
+      <w:proofErr w:type="spellStart"/>
+      <w:r>
+        <w:rPr>
+          <w:rStyle w:val="VerbatimChar"/>
+        </w:rPr>
+        <w:t>readonly</w:t>
+      </w:r>
+      <w:proofErr w:type="spellEnd"/>
+      <w:r>
+        <w:rPr>
+          <w:rStyle w:val="VerbatimChar"/>
+        </w:rPr>
+        <w:t xml:space="preserve"> object _</w:t>
+      </w:r>
+      <w:proofErr w:type="spellStart"/>
+      <w:r>
+        <w:rPr>
+          <w:rStyle w:val="VerbatimChar"/>
+        </w:rPr>
+        <w:t>syncRoot</w:t>
+      </w:r>
+      <w:proofErr w:type="spellEnd"/>
+      <w:r>
+        <w:rPr>
+          <w:rStyle w:val="VerbatimChar"/>
+        </w:rPr>
+        <w:t xml:space="preserve"> = new object();</w:t>
       </w:r>
       <w:r>
         <w:br/>
@@ -804,7 +1241,21 @@
         <w:rPr>
           <w:rStyle w:val="VerbatimChar"/>
         </w:rPr>
-        <w:t xml:space="preserve">    DoubleCheckedLock()</w:t>
+        <w:t xml:space="preserve">    </w:t>
+      </w:r>
+      <w:proofErr w:type="spellStart"/>
+      <w:r>
+        <w:rPr>
+          <w:rStyle w:val="VerbatimChar"/>
+        </w:rPr>
+        <w:t>DoubleCheckedLock</w:t>
+      </w:r>
+      <w:proofErr w:type="spellEnd"/>
+      <w:r>
+        <w:rPr>
+          <w:rStyle w:val="VerbatimChar"/>
+        </w:rPr>
+        <w:t>()</w:t>
       </w:r>
       <w:r>
         <w:br/>
@@ -831,7 +1282,21 @@
         <w:rPr>
           <w:rStyle w:val="VerbatimChar"/>
         </w:rPr>
-        <w:t xml:space="preserve">    public static DoubleCheckedLock Instance</w:t>
+        <w:t xml:space="preserve">    public static </w:t>
+      </w:r>
+      <w:proofErr w:type="spellStart"/>
+      <w:r>
+        <w:rPr>
+          <w:rStyle w:val="VerbatimChar"/>
+        </w:rPr>
+        <w:t>DoubleCheckedLock</w:t>
+      </w:r>
+      <w:proofErr w:type="spellEnd"/>
+      <w:r>
+        <w:rPr>
+          <w:rStyle w:val="VerbatimChar"/>
+        </w:rPr>
+        <w:t xml:space="preserve"> Instance</w:t>
       </w:r>
       <w:r>
         <w:br/>
@@ -885,7 +1350,21 @@
         <w:rPr>
           <w:rStyle w:val="VerbatimChar"/>
         </w:rPr>
-        <w:t xml:space="preserve">                lock (_syncRoot)</w:t>
+        <w:t xml:space="preserve">                lock (_</w:t>
+      </w:r>
+      <w:proofErr w:type="spellStart"/>
+      <w:r>
+        <w:rPr>
+          <w:rStyle w:val="VerbatimChar"/>
+        </w:rPr>
+        <w:t>syncRoot</w:t>
+      </w:r>
+      <w:proofErr w:type="spellEnd"/>
+      <w:r>
+        <w:rPr>
+          <w:rStyle w:val="VerbatimChar"/>
+        </w:rPr>
+        <w:t>)</w:t>
       </w:r>
       <w:r>
         <w:br/>
@@ -921,7 +1400,21 @@
         <w:rPr>
           <w:rStyle w:val="VerbatimChar"/>
         </w:rPr>
-        <w:t xml:space="preserve">                        _instance = new DoubleCheckedLock();</w:t>
+        <w:t xml:space="preserve">                        _instance = new </w:t>
+      </w:r>
+      <w:proofErr w:type="spellStart"/>
+      <w:r>
+        <w:rPr>
+          <w:rStyle w:val="VerbatimChar"/>
+        </w:rPr>
+        <w:t>DoubleCheckedLock</w:t>
+      </w:r>
+      <w:proofErr w:type="spellEnd"/>
+      <w:r>
+        <w:rPr>
+          <w:rStyle w:val="VerbatimChar"/>
+        </w:rPr>
+        <w:t>();</w:t>
       </w:r>
       <w:r>
         <w:br/>
@@ -1010,7 +1503,35 @@
         <w:rPr>
           <w:lang w:val="ru-RU"/>
         </w:rPr>
-        <w:t xml:space="preserve">Эта реализация также отвечает критериям потокобезопасности и ленивости, но она существенно сложнее предыдущей реализации. Для того чтобы решение было корректным с точки зрения многопоточности необходимо, чтобы поле </w:t>
+        <w:t xml:space="preserve">Эта реализация также отвечает критериям </w:t>
+      </w:r>
+      <w:proofErr w:type="spellStart"/>
+      <w:r>
+        <w:rPr>
+          <w:lang w:val="ru-RU"/>
+        </w:rPr>
+        <w:t>потокобезопасности</w:t>
+      </w:r>
+      <w:proofErr w:type="spellEnd"/>
+      <w:r>
+        <w:rPr>
+          <w:lang w:val="ru-RU"/>
+        </w:rPr>
+        <w:t xml:space="preserve"> и ленивости, но она существенно сложнее предыдущей реализации. Для того чтобы решение было корректным с точки зрения </w:t>
+      </w:r>
+      <w:proofErr w:type="spellStart"/>
+      <w:r>
+        <w:rPr>
+          <w:lang w:val="ru-RU"/>
+        </w:rPr>
+        <w:t>многопоточности</w:t>
+      </w:r>
+      <w:proofErr w:type="spellEnd"/>
+      <w:r>
+        <w:rPr>
+          <w:lang w:val="ru-RU"/>
+        </w:rPr>
+        <w:t xml:space="preserve"> необходимо, чтобы поле </w:t>
       </w:r>
       <w:r>
         <w:rPr>
@@ -1053,7 +1574,21 @@
         <w:rPr>
           <w:lang w:val="ru-RU"/>
         </w:rPr>
-        <w:t xml:space="preserve"> получит доступ к частично валидному экземпляру синглтона, конструктор которого еще не завершен.</w:t>
+        <w:t xml:space="preserve"> получит доступ к частично валидному экземпляру </w:t>
+      </w:r>
+      <w:proofErr w:type="spellStart"/>
+      <w:r>
+        <w:rPr>
+          <w:lang w:val="ru-RU"/>
+        </w:rPr>
+        <w:t>синглтона</w:t>
+      </w:r>
+      <w:proofErr w:type="spellEnd"/>
+      <w:r>
+        <w:rPr>
+          <w:lang w:val="ru-RU"/>
+        </w:rPr>
+        <w:t>, конструктор которого еще не завершен.</w:t>
       </w:r>
     </w:p>
     <w:p>
@@ -1101,18 +1636,29 @@
         </w:rPr>
         <w:t xml:space="preserve"> </w:t>
       </w:r>
+      <w:proofErr w:type="spellStart"/>
+      <w:proofErr w:type="gramStart"/>
       <w:r>
         <w:rPr>
           <w:rStyle w:val="VerbatimChar"/>
         </w:rPr>
         <w:t>DoubleCheckedLock</w:t>
       </w:r>
-      <w:r>
-        <w:rPr>
-          <w:rStyle w:val="VerbatimChar"/>
-          <w:lang w:val="ru-RU"/>
-        </w:rPr>
-        <w:t>();</w:t>
+      <w:proofErr w:type="spellEnd"/>
+      <w:r>
+        <w:rPr>
+          <w:rStyle w:val="VerbatimChar"/>
+          <w:lang w:val="ru-RU"/>
+        </w:rPr>
+        <w:t>(</w:t>
+      </w:r>
+      <w:proofErr w:type="gramEnd"/>
+      <w:r>
+        <w:rPr>
+          <w:rStyle w:val="VerbatimChar"/>
+          <w:lang w:val="ru-RU"/>
+        </w:rPr>
+        <w:t>);</w:t>
       </w:r>
       <w:r>
         <w:rPr>
@@ -1132,11 +1678,19 @@
           <w:lang w:val="ru-RU"/>
         </w:rPr>
       </w:pPr>
-      <w:r>
-        <w:rPr>
-          <w:lang w:val="ru-RU"/>
-        </w:rPr>
-        <w:t>выделение памяти в управляемой куче;</w:t>
+      <w:proofErr w:type="gramStart"/>
+      <w:r>
+        <w:rPr>
+          <w:lang w:val="ru-RU"/>
+        </w:rPr>
+        <w:t>выделение</w:t>
+      </w:r>
+      <w:proofErr w:type="gramEnd"/>
+      <w:r>
+        <w:rPr>
+          <w:lang w:val="ru-RU"/>
+        </w:rPr>
+        <w:t xml:space="preserve"> памяти в управляемой куче;</w:t>
       </w:r>
     </w:p>
     <w:p>
@@ -1150,11 +1704,19 @@
           <w:lang w:val="ru-RU"/>
         </w:rPr>
       </w:pPr>
-      <w:r>
-        <w:rPr>
-          <w:lang w:val="ru-RU"/>
-        </w:rPr>
-        <w:t>конструирование объекта по указанному адресу (вызов конструктора);</w:t>
+      <w:proofErr w:type="gramStart"/>
+      <w:r>
+        <w:rPr>
+          <w:lang w:val="ru-RU"/>
+        </w:rPr>
+        <w:t>конструирование</w:t>
+      </w:r>
+      <w:proofErr w:type="gramEnd"/>
+      <w:r>
+        <w:rPr>
+          <w:lang w:val="ru-RU"/>
+        </w:rPr>
+        <w:t xml:space="preserve"> объекта по указанному адресу (вызов конструктора);</w:t>
       </w:r>
     </w:p>
     <w:p>
@@ -1165,14 +1727,24 @@
           <w:numId w:val="3"/>
         </w:numPr>
       </w:pPr>
+      <w:proofErr w:type="gramStart"/>
       <w:r>
         <w:rPr>
           <w:lang w:val="ru-RU"/>
         </w:rPr>
         <w:t>инициализация</w:t>
       </w:r>
-      <w:r>
-        <w:t xml:space="preserve"> поля </w:t>
+      <w:proofErr w:type="gramEnd"/>
+      <w:r>
+        <w:t xml:space="preserve"> </w:t>
+      </w:r>
+      <w:proofErr w:type="spellStart"/>
+      <w:r>
+        <w:t>поля</w:t>
+      </w:r>
+      <w:proofErr w:type="spellEnd"/>
+      <w:r>
+        <w:t xml:space="preserve"> </w:t>
       </w:r>
       <w:r>
         <w:rPr>
@@ -1509,11 +2081,21 @@
           <w:lang w:val="ru-RU"/>
         </w:rPr>
       </w:pPr>
-      <w:r>
-        <w:rPr>
-          <w:lang w:val="ru-RU"/>
-        </w:rPr>
-        <w:t xml:space="preserve">потокобезопасность + ленивость; </w:t>
+      <w:proofErr w:type="spellStart"/>
+      <w:proofErr w:type="gramStart"/>
+      <w:r>
+        <w:rPr>
+          <w:lang w:val="ru-RU"/>
+        </w:rPr>
+        <w:t>потокобезопасность</w:t>
+      </w:r>
+      <w:proofErr w:type="spellEnd"/>
+      <w:proofErr w:type="gramEnd"/>
+      <w:r>
+        <w:rPr>
+          <w:lang w:val="ru-RU"/>
+        </w:rPr>
+        <w:t xml:space="preserve"> + ленивость; </w:t>
       </w:r>
     </w:p>
     <w:p>
@@ -1527,11 +2109,19 @@
           <w:lang w:val="ru-RU"/>
         </w:rPr>
       </w:pPr>
-      <w:r>
-        <w:rPr>
-          <w:lang w:val="ru-RU"/>
-        </w:rPr>
-        <w:t xml:space="preserve">распространенность решения; </w:t>
+      <w:proofErr w:type="gramStart"/>
+      <w:r>
+        <w:rPr>
+          <w:lang w:val="ru-RU"/>
+        </w:rPr>
+        <w:t>распространенность</w:t>
+      </w:r>
+      <w:proofErr w:type="gramEnd"/>
+      <w:r>
+        <w:rPr>
+          <w:lang w:val="ru-RU"/>
+        </w:rPr>
+        <w:t xml:space="preserve"> решения; </w:t>
       </w:r>
     </w:p>
     <w:p>
@@ -1545,11 +2135,19 @@
           <w:lang w:val="ru-RU"/>
         </w:rPr>
       </w:pPr>
-      <w:r>
-        <w:rPr>
-          <w:lang w:val="ru-RU"/>
-        </w:rPr>
-        <w:t>доступно под любой версией .</w:t>
+      <w:proofErr w:type="gramStart"/>
+      <w:r>
+        <w:rPr>
+          <w:lang w:val="ru-RU"/>
+        </w:rPr>
+        <w:t>доступно</w:t>
+      </w:r>
+      <w:proofErr w:type="gramEnd"/>
+      <w:r>
+        <w:rPr>
+          <w:lang w:val="ru-RU"/>
+        </w:rPr>
+        <w:t xml:space="preserve"> под любой версией .</w:t>
       </w:r>
       <w:r>
         <w:t>NET</w:t>
@@ -1595,11 +2193,19 @@
           <w:lang w:val="ru-RU"/>
         </w:rPr>
       </w:pPr>
-      <w:r>
-        <w:rPr>
-          <w:lang w:val="ru-RU"/>
-        </w:rPr>
-        <w:t xml:space="preserve">сложность + потенциальная хрупкость; </w:t>
+      <w:proofErr w:type="gramStart"/>
+      <w:r>
+        <w:rPr>
+          <w:lang w:val="ru-RU"/>
+        </w:rPr>
+        <w:t>сложность</w:t>
+      </w:r>
+      <w:proofErr w:type="gramEnd"/>
+      <w:r>
+        <w:rPr>
+          <w:lang w:val="ru-RU"/>
+        </w:rPr>
+        <w:t xml:space="preserve"> + потенциальная хрупкость; </w:t>
       </w:r>
     </w:p>
     <w:p>
@@ -1613,11 +2219,19 @@
           <w:lang w:val="ru-RU"/>
         </w:rPr>
       </w:pPr>
-      <w:r>
-        <w:rPr>
-          <w:lang w:val="ru-RU"/>
-        </w:rPr>
-        <w:t>большой объем кода;</w:t>
+      <w:proofErr w:type="gramStart"/>
+      <w:r>
+        <w:rPr>
+          <w:lang w:val="ru-RU"/>
+        </w:rPr>
+        <w:t>большой</w:t>
+      </w:r>
+      <w:proofErr w:type="gramEnd"/>
+      <w:r>
+        <w:rPr>
+          <w:lang w:val="ru-RU"/>
+        </w:rPr>
+        <w:t xml:space="preserve"> объем кода;</w:t>
       </w:r>
     </w:p>
     <w:p>
@@ -1698,12 +2312,14 @@
         </w:rPr>
         <w:t xml:space="preserve"> </w:t>
       </w:r>
+      <w:proofErr w:type="spellStart"/>
       <w:r>
         <w:rPr>
           <w:rStyle w:val="VerbatimChar"/>
         </w:rPr>
         <w:t>FieldInitSingleton</w:t>
       </w:r>
+      <w:proofErr w:type="spellEnd"/>
       <w:r>
         <w:rPr>
           <w:lang w:val="ru-RU"/>
@@ -1728,7 +2344,23 @@
           <w:rStyle w:val="VerbatimChar"/>
           <w:lang w:val="ru-RU"/>
         </w:rPr>
-        <w:t xml:space="preserve">    // Как вариант, можно перенести инициализацию синглтона прямо </w:t>
+        <w:t xml:space="preserve">    // Как вариант, можно перенести инициализацию </w:t>
+      </w:r>
+      <w:proofErr w:type="spellStart"/>
+      <w:r>
+        <w:rPr>
+          <w:rStyle w:val="VerbatimChar"/>
+          <w:lang w:val="ru-RU"/>
+        </w:rPr>
+        <w:t>синглтона</w:t>
+      </w:r>
+      <w:proofErr w:type="spellEnd"/>
+      <w:r>
+        <w:rPr>
+          <w:rStyle w:val="VerbatimChar"/>
+          <w:lang w:val="ru-RU"/>
+        </w:rPr>
+        <w:t xml:space="preserve"> прямо </w:t>
       </w:r>
       <w:r>
         <w:rPr>
@@ -1782,25 +2414,29 @@
         </w:rPr>
         <w:t xml:space="preserve"> </w:t>
       </w:r>
+      <w:proofErr w:type="spellStart"/>
       <w:r>
         <w:rPr>
           <w:rStyle w:val="VerbatimChar"/>
         </w:rPr>
         <w:t>readonly</w:t>
       </w:r>
-      <w:r>
-        <w:rPr>
-          <w:rStyle w:val="VerbatimChar"/>
-          <w:lang w:val="ru-RU"/>
-        </w:rPr>
-        <w:t xml:space="preserve"> </w:t>
-      </w:r>
+      <w:proofErr w:type="spellEnd"/>
+      <w:r>
+        <w:rPr>
+          <w:rStyle w:val="VerbatimChar"/>
+          <w:lang w:val="ru-RU"/>
+        </w:rPr>
+        <w:t xml:space="preserve"> </w:t>
+      </w:r>
+      <w:proofErr w:type="spellStart"/>
       <w:r>
         <w:rPr>
           <w:rStyle w:val="VerbatimChar"/>
         </w:rPr>
         <w:t>FieldInitSingleton</w:t>
       </w:r>
+      <w:proofErr w:type="spellEnd"/>
       <w:r>
         <w:rPr>
           <w:rStyle w:val="VerbatimChar"/>
@@ -1842,12 +2478,14 @@
         </w:rPr>
         <w:t xml:space="preserve"> </w:t>
       </w:r>
+      <w:proofErr w:type="spellStart"/>
       <w:r>
         <w:rPr>
           <w:rStyle w:val="VerbatimChar"/>
         </w:rPr>
         <w:t>FieldInitSingleton</w:t>
       </w:r>
+      <w:proofErr w:type="spellEnd"/>
       <w:r>
         <w:rPr>
           <w:rStyle w:val="VerbatimChar"/>
@@ -1882,12 +2520,14 @@
         </w:rPr>
         <w:t xml:space="preserve">    </w:t>
       </w:r>
+      <w:proofErr w:type="spellStart"/>
       <w:r>
         <w:rPr>
           <w:rStyle w:val="VerbatimChar"/>
         </w:rPr>
         <w:t>FieldInitSingleton</w:t>
       </w:r>
+      <w:proofErr w:type="spellEnd"/>
       <w:r>
         <w:rPr>
           <w:rStyle w:val="VerbatimChar"/>
@@ -1934,12 +2574,14 @@
         </w:rPr>
         <w:t xml:space="preserve">    // не помечать тип атрибутом </w:t>
       </w:r>
+      <w:proofErr w:type="spellStart"/>
       <w:r>
         <w:rPr>
           <w:rStyle w:val="VerbatimChar"/>
         </w:rPr>
         <w:t>beforefieldinit</w:t>
       </w:r>
+      <w:proofErr w:type="spellEnd"/>
       <w:r>
         <w:rPr>
           <w:lang w:val="ru-RU"/>
@@ -1966,12 +2608,14 @@
         </w:rPr>
         <w:t xml:space="preserve"> </w:t>
       </w:r>
+      <w:proofErr w:type="spellStart"/>
       <w:r>
         <w:rPr>
           <w:rStyle w:val="VerbatimChar"/>
         </w:rPr>
         <w:t>FieldInitSingleton</w:t>
       </w:r>
+      <w:proofErr w:type="spellEnd"/>
       <w:r>
         <w:rPr>
           <w:rStyle w:val="VerbatimChar"/>
@@ -2031,12 +2675,14 @@
         </w:rPr>
         <w:t xml:space="preserve"> </w:t>
       </w:r>
+      <w:proofErr w:type="spellStart"/>
       <w:r>
         <w:rPr>
           <w:rStyle w:val="VerbatimChar"/>
         </w:rPr>
         <w:t>FieldInitSingleton</w:t>
       </w:r>
+      <w:proofErr w:type="spellEnd"/>
       <w:r>
         <w:rPr>
           <w:rStyle w:val="VerbatimChar"/>
@@ -2185,12 +2831,14 @@
         </w:rPr>
         <w:t xml:space="preserve"> </w:t>
       </w:r>
+      <w:proofErr w:type="spellStart"/>
       <w:r>
         <w:rPr>
           <w:rStyle w:val="VerbatimChar"/>
         </w:rPr>
         <w:t>LazyFieldInitSingleton</w:t>
       </w:r>
+      <w:proofErr w:type="spellEnd"/>
       <w:r>
         <w:rPr>
           <w:lang w:val="ru-RU"/>
@@ -2230,12 +2878,14 @@
         </w:rPr>
         <w:t xml:space="preserve"> </w:t>
       </w:r>
+      <w:proofErr w:type="spellStart"/>
       <w:r>
         <w:rPr>
           <w:rStyle w:val="VerbatimChar"/>
         </w:rPr>
         <w:t>LazyFieldInitSingleton</w:t>
       </w:r>
+      <w:proofErr w:type="spellEnd"/>
       <w:r>
         <w:rPr>
           <w:rStyle w:val="VerbatimChar"/>
@@ -2288,12 +2938,14 @@
         </w:rPr>
         <w:t xml:space="preserve"> </w:t>
       </w:r>
+      <w:proofErr w:type="spellStart"/>
       <w:r>
         <w:rPr>
           <w:rStyle w:val="VerbatimChar"/>
         </w:rPr>
         <w:t>LazyFieldInitSingleton</w:t>
       </w:r>
+      <w:proofErr w:type="spellEnd"/>
       <w:r>
         <w:rPr>
           <w:rStyle w:val="VerbatimChar"/>
@@ -2366,12 +3018,14 @@
         </w:rPr>
         <w:t xml:space="preserve"> </w:t>
       </w:r>
-      <w:r>
-        <w:rPr>
-          <w:rStyle w:val="VerbatimChar"/>
-        </w:rPr>
-        <w:t>LazyFieldInitInitializer</w:t>
-      </w:r>
+      <w:proofErr w:type="spellStart"/>
+      <w:r>
+        <w:rPr>
+          <w:rStyle w:val="VerbatimChar"/>
+        </w:rPr>
+        <w:t>SingletonHolder</w:t>
+      </w:r>
+      <w:proofErr w:type="spellEnd"/>
       <w:r>
         <w:rPr>
           <w:rStyle w:val="VerbatimChar"/>
@@ -2483,12 +3137,14 @@
         </w:rPr>
         <w:t xml:space="preserve"> </w:t>
       </w:r>
+      <w:proofErr w:type="spellStart"/>
       <w:r>
         <w:rPr>
           <w:rStyle w:val="VerbatimChar"/>
         </w:rPr>
         <w:t>SingletonHolder</w:t>
       </w:r>
+      <w:proofErr w:type="spellEnd"/>
       <w:r>
         <w:rPr>
           <w:lang w:val="ru-RU"/>
@@ -2541,25 +3197,29 @@
         </w:rPr>
         <w:t xml:space="preserve"> </w:t>
       </w:r>
+      <w:proofErr w:type="spellStart"/>
       <w:r>
         <w:rPr>
           <w:rStyle w:val="VerbatimChar"/>
         </w:rPr>
         <w:t>readonly</w:t>
       </w:r>
-      <w:r>
-        <w:rPr>
-          <w:rStyle w:val="VerbatimChar"/>
-          <w:lang w:val="ru-RU"/>
-        </w:rPr>
-        <w:t xml:space="preserve"> </w:t>
-      </w:r>
+      <w:proofErr w:type="spellEnd"/>
+      <w:r>
+        <w:rPr>
+          <w:rStyle w:val="VerbatimChar"/>
+          <w:lang w:val="ru-RU"/>
+        </w:rPr>
+        <w:t xml:space="preserve"> </w:t>
+      </w:r>
+      <w:proofErr w:type="spellStart"/>
       <w:r>
         <w:rPr>
           <w:rStyle w:val="VerbatimChar"/>
         </w:rPr>
         <w:t>LazyFieldInitSingleton</w:t>
       </w:r>
+      <w:proofErr w:type="spellEnd"/>
       <w:r>
         <w:rPr>
           <w:rStyle w:val="VerbatimChar"/>
@@ -2606,12 +3266,14 @@
         </w:rPr>
         <w:t xml:space="preserve"> </w:t>
       </w:r>
+      <w:proofErr w:type="spellStart"/>
       <w:r>
         <w:rPr>
           <w:rStyle w:val="VerbatimChar"/>
         </w:rPr>
         <w:t>LazyFieldInitSingleton</w:t>
       </w:r>
+      <w:proofErr w:type="spellEnd"/>
       <w:r>
         <w:rPr>
           <w:rStyle w:val="VerbatimChar"/>
@@ -2690,12 +3352,14 @@
         </w:rPr>
         <w:t xml:space="preserve">        // класса </w:t>
       </w:r>
+      <w:proofErr w:type="spellStart"/>
       <w:r>
         <w:rPr>
           <w:rStyle w:val="VerbatimChar"/>
         </w:rPr>
         <w:t>LazyFieldSingleton</w:t>
       </w:r>
+      <w:proofErr w:type="spellEnd"/>
       <w:r>
         <w:rPr>
           <w:lang w:val="ru-RU"/>
@@ -2762,11 +3426,25 @@
         <w:rPr>
           <w:lang w:val="ru-RU"/>
         </w:rPr>
-        <w:t>В некоторых случаях мы можем вместо свойства воспользоваться статическим неизменяемым статическим полем (</w:t>
-      </w:r>
+        <w:t xml:space="preserve">В некоторых случаях </w:t>
+      </w:r>
+      <w:r>
+        <w:rPr>
+          <w:lang w:val="ru-RU"/>
+        </w:rPr>
+        <w:t xml:space="preserve">вместо свойства можно воспользоваться </w:t>
+      </w:r>
+      <w:r>
+        <w:rPr>
+          <w:lang w:val="ru-RU"/>
+        </w:rPr>
+        <w:t>неизменяемым статическим полем (</w:t>
+      </w:r>
+      <w:proofErr w:type="spellStart"/>
       <w:r>
         <w:t>readonly</w:t>
       </w:r>
+      <w:proofErr w:type="spellEnd"/>
       <w:r>
         <w:rPr>
           <w:lang w:val="ru-RU"/>
@@ -2787,12 +3465,28 @@
       <w:pPr>
         <w:pStyle w:val="SourceCode"/>
       </w:pPr>
-      <w:r>
-        <w:rPr>
-          <w:rStyle w:val="VerbatimChar"/>
-        </w:rPr>
-        <w:t>class FieldBasedSingleton</w:t>
-      </w:r>
+      <w:proofErr w:type="gramStart"/>
+      <w:r>
+        <w:rPr>
+          <w:rStyle w:val="VerbatimChar"/>
+        </w:rPr>
+        <w:t>class</w:t>
+      </w:r>
+      <w:proofErr w:type="gramEnd"/>
+      <w:r>
+        <w:rPr>
+          <w:rStyle w:val="VerbatimChar"/>
+        </w:rPr>
+        <w:t xml:space="preserve"> </w:t>
+      </w:r>
+      <w:proofErr w:type="spellStart"/>
+      <w:r>
+        <w:rPr>
+          <w:rStyle w:val="VerbatimChar"/>
+        </w:rPr>
+        <w:t>FieldBasedSingleton</w:t>
+      </w:r>
+      <w:proofErr w:type="spellEnd"/>
       <w:r>
         <w:br/>
       </w:r>
@@ -2809,7 +3503,35 @@
         <w:rPr>
           <w:rStyle w:val="VerbatimChar"/>
         </w:rPr>
-        <w:t xml:space="preserve">    public static readonly FieldBasedSingleton Instance = </w:t>
+        <w:t xml:space="preserve">    public static </w:t>
+      </w:r>
+      <w:proofErr w:type="spellStart"/>
+      <w:r>
+        <w:rPr>
+          <w:rStyle w:val="VerbatimChar"/>
+        </w:rPr>
+        <w:t>readonly</w:t>
+      </w:r>
+      <w:proofErr w:type="spellEnd"/>
+      <w:r>
+        <w:rPr>
+          <w:rStyle w:val="VerbatimChar"/>
+        </w:rPr>
+        <w:t xml:space="preserve"> </w:t>
+      </w:r>
+      <w:proofErr w:type="spellStart"/>
+      <w:r>
+        <w:rPr>
+          <w:rStyle w:val="VerbatimChar"/>
+        </w:rPr>
+        <w:t>FieldBasedSingleton</w:t>
+      </w:r>
+      <w:proofErr w:type="spellEnd"/>
+      <w:r>
+        <w:rPr>
+          <w:rStyle w:val="VerbatimChar"/>
+        </w:rPr>
+        <w:t xml:space="preserve"> Instance = </w:t>
       </w:r>
       <w:r>
         <w:br/>
@@ -2818,7 +3540,21 @@
         <w:rPr>
           <w:rStyle w:val="VerbatimChar"/>
         </w:rPr>
-        <w:t xml:space="preserve">            new FieldBasedSingleton();</w:t>
+        <w:t xml:space="preserve">            new </w:t>
+      </w:r>
+      <w:proofErr w:type="spellStart"/>
+      <w:r>
+        <w:rPr>
+          <w:rStyle w:val="VerbatimChar"/>
+        </w:rPr>
+        <w:t>FieldBasedSingleton</w:t>
+      </w:r>
+      <w:proofErr w:type="spellEnd"/>
+      <w:r>
+        <w:rPr>
+          <w:rStyle w:val="VerbatimChar"/>
+        </w:rPr>
+        <w:t>();</w:t>
       </w:r>
       <w:r>
         <w:br/>
@@ -2878,19 +3614,61 @@
         <w:rPr>
           <w:lang w:val="ru-RU"/>
         </w:rPr>
-        <w:t xml:space="preserve"> Поскольку инициализация синглтона происходит в статическом конструкторе, то в случае генерации исключения, все клиенты получат его «завернутым» в </w:t>
-      </w:r>
-      <w:r>
-        <w:rPr>
-          <w:rStyle w:val="VerbatimChar"/>
-        </w:rPr>
-        <w:t>TypeLoadException</w:t>
-      </w:r>
-      <w:r>
-        <w:rPr>
-          <w:lang w:val="ru-RU"/>
-        </w:rPr>
-        <w:t>. И в отличие от предыдущих реализаций, попытка инициализации синглтона будет лишь одна.</w:t>
+        <w:t xml:space="preserve"> Поскольку инициализация </w:t>
+      </w:r>
+      <w:proofErr w:type="spellStart"/>
+      <w:r>
+        <w:rPr>
+          <w:lang w:val="ru-RU"/>
+        </w:rPr>
+        <w:t>синглтона</w:t>
+      </w:r>
+      <w:proofErr w:type="spellEnd"/>
+      <w:r>
+        <w:rPr>
+          <w:lang w:val="ru-RU"/>
+        </w:rPr>
+        <w:t xml:space="preserve"> происходит в статическом конструкторе, то в случае генерации исключения, все клиенты получат его «завернутым» в </w:t>
+      </w:r>
+      <w:proofErr w:type="spellStart"/>
+      <w:r>
+        <w:rPr>
+          <w:rStyle w:val="VerbatimChar"/>
+        </w:rPr>
+        <w:t>Type</w:t>
+      </w:r>
+      <w:r>
+        <w:rPr>
+          <w:rStyle w:val="VerbatimChar"/>
+        </w:rPr>
+        <w:t>Initialization</w:t>
+      </w:r>
+      <w:r>
+        <w:rPr>
+          <w:rStyle w:val="VerbatimChar"/>
+        </w:rPr>
+        <w:t>Exception</w:t>
+      </w:r>
+      <w:proofErr w:type="spellEnd"/>
+      <w:r>
+        <w:rPr>
+          <w:lang w:val="ru-RU"/>
+        </w:rPr>
+        <w:t xml:space="preserve">. И в отличие от предыдущих реализаций, попытка инициализации </w:t>
+      </w:r>
+      <w:proofErr w:type="spellStart"/>
+      <w:r>
+        <w:rPr>
+          <w:lang w:val="ru-RU"/>
+        </w:rPr>
+        <w:t>синглтона</w:t>
+      </w:r>
+      <w:proofErr w:type="spellEnd"/>
+      <w:r>
+        <w:rPr>
+          <w:lang w:val="ru-RU"/>
+        </w:rPr>
+        <w:t xml:space="preserve"> будет лишь одна.</w:t>
       </w:r>
     </w:p>
     <w:p>
@@ -2908,17 +3686,42 @@
           <w:b/>
           <w:lang w:val="ru-RU"/>
         </w:rPr>
-        <w:t>Время создания синглтона</w:t>
-      </w:r>
-      <w:r>
-        <w:rPr>
-          <w:lang w:val="ru-RU"/>
-        </w:rPr>
-        <w:t xml:space="preserve">. Если «забыть» пустой статический конструктор, то время инициализации синглтона станет недетерминированным. Если у типа не определен статический конструктор явно, то компилятор помечает тип атрибутом </w:t>
-      </w:r>
+        <w:t xml:space="preserve">Время создания </w:t>
+      </w:r>
+      <w:proofErr w:type="spellStart"/>
+      <w:r>
+        <w:rPr>
+          <w:b/>
+          <w:lang w:val="ru-RU"/>
+        </w:rPr>
+        <w:t>синглтона</w:t>
+      </w:r>
+      <w:proofErr w:type="spellEnd"/>
+      <w:r>
+        <w:rPr>
+          <w:lang w:val="ru-RU"/>
+        </w:rPr>
+        <w:t xml:space="preserve">. Если «забыть» пустой статический конструктор, то время инициализации </w:t>
+      </w:r>
+      <w:proofErr w:type="spellStart"/>
+      <w:r>
+        <w:rPr>
+          <w:lang w:val="ru-RU"/>
+        </w:rPr>
+        <w:t>синглтона</w:t>
+      </w:r>
+      <w:proofErr w:type="spellEnd"/>
+      <w:r>
+        <w:rPr>
+          <w:lang w:val="ru-RU"/>
+        </w:rPr>
+        <w:t xml:space="preserve"> станет недетерминированным. Если у типа не определен статический конструктор явно, то компилятор помечает тип атрибутом </w:t>
+      </w:r>
+      <w:proofErr w:type="spellStart"/>
       <w:r>
         <w:t>beforeFieldInit</w:t>
       </w:r>
+      <w:proofErr w:type="spellEnd"/>
       <w:r>
         <w:rPr>
           <w:lang w:val="ru-RU"/>
@@ -2932,20 +3735,48 @@
         <w:rPr>
           <w:lang w:val="ru-RU"/>
         </w:rPr>
-        <w:t>”) образом, задолго до первого обращения к синглтону.</w:t>
-      </w:r>
-    </w:p>
-    <w:p>
-      <w:pPr>
-        <w:rPr>
-          <w:lang w:val="ru-RU"/>
-        </w:rPr>
-      </w:pPr>
-      <w:r>
-        <w:rPr>
-          <w:lang w:val="ru-RU"/>
-        </w:rPr>
-        <w:t xml:space="preserve">Так, в следующем примере (при запуске в релизе и без подключенного отладчика), синглтон будет проинициализирован еще до вызова метода </w:t>
+        <w:t xml:space="preserve">”) образом, задолго до первого обращения к </w:t>
+      </w:r>
+      <w:proofErr w:type="spellStart"/>
+      <w:r>
+        <w:rPr>
+          <w:lang w:val="ru-RU"/>
+        </w:rPr>
+        <w:t>синглтону</w:t>
+      </w:r>
+      <w:proofErr w:type="spellEnd"/>
+      <w:r>
+        <w:rPr>
+          <w:lang w:val="ru-RU"/>
+        </w:rPr>
+        <w:t>.</w:t>
+      </w:r>
+    </w:p>
+    <w:p>
+      <w:pPr>
+        <w:rPr>
+          <w:lang w:val="ru-RU"/>
+        </w:rPr>
+      </w:pPr>
+      <w:r>
+        <w:rPr>
+          <w:lang w:val="ru-RU"/>
+        </w:rPr>
+        <w:t xml:space="preserve">Так, в следующем примере (при запуске в релизе и без подключенного отладчика), </w:t>
+      </w:r>
+      <w:proofErr w:type="spellStart"/>
+      <w:r>
+        <w:rPr>
+          <w:lang w:val="ru-RU"/>
+        </w:rPr>
+        <w:t>синглтон</w:t>
+      </w:r>
+      <w:proofErr w:type="spellEnd"/>
+      <w:r>
+        <w:rPr>
+          <w:lang w:val="ru-RU"/>
+        </w:rPr>
+        <w:t xml:space="preserve"> будет проинициализирован еще до вызова метода </w:t>
       </w:r>
       <w:r>
         <w:rPr>
@@ -2964,11 +3795,33 @@
       <w:pPr>
         <w:pStyle w:val="SourceCode"/>
       </w:pPr>
-      <w:r>
-        <w:rPr>
-          <w:rStyle w:val="VerbatimChar"/>
-        </w:rPr>
-        <w:t>static void Main(string[] args)</w:t>
+      <w:proofErr w:type="gramStart"/>
+      <w:r>
+        <w:rPr>
+          <w:rStyle w:val="VerbatimChar"/>
+        </w:rPr>
+        <w:t>static</w:t>
+      </w:r>
+      <w:proofErr w:type="gramEnd"/>
+      <w:r>
+        <w:rPr>
+          <w:rStyle w:val="VerbatimChar"/>
+        </w:rPr>
+        <w:t xml:space="preserve"> void Main(string[] </w:t>
+      </w:r>
+      <w:proofErr w:type="spellStart"/>
+      <w:r>
+        <w:rPr>
+          <w:rStyle w:val="VerbatimChar"/>
+        </w:rPr>
+        <w:t>args</w:t>
+      </w:r>
+      <w:proofErr w:type="spellEnd"/>
+      <w:r>
+        <w:rPr>
+          <w:rStyle w:val="VerbatimChar"/>
+        </w:rPr>
+        <w:t>)</w:t>
       </w:r>
       <w:r>
         <w:br/>
@@ -2986,7 +3839,21 @@
         <w:rPr>
           <w:rStyle w:val="VerbatimChar"/>
         </w:rPr>
-        <w:t xml:space="preserve">    Console.WriteLine("Starting Main...");</w:t>
+        <w:t xml:space="preserve">    </w:t>
+      </w:r>
+      <w:proofErr w:type="spellStart"/>
+      <w:r>
+        <w:rPr>
+          <w:rStyle w:val="VerbatimChar"/>
+        </w:rPr>
+        <w:t>Console.WriteLine</w:t>
+      </w:r>
+      <w:proofErr w:type="spellEnd"/>
+      <w:r>
+        <w:rPr>
+          <w:rStyle w:val="VerbatimChar"/>
+        </w:rPr>
+        <w:t>("Starting Main...");</w:t>
       </w:r>
       <w:r>
         <w:br/>
@@ -2995,7 +3862,21 @@
         <w:rPr>
           <w:rStyle w:val="VerbatimChar"/>
         </w:rPr>
-        <w:t xml:space="preserve">    if (args.Length == 1)</w:t>
+        <w:t xml:space="preserve">    if (</w:t>
+      </w:r>
+      <w:proofErr w:type="spellStart"/>
+      <w:r>
+        <w:rPr>
+          <w:rStyle w:val="VerbatimChar"/>
+        </w:rPr>
+        <w:t>args.Length</w:t>
+      </w:r>
+      <w:proofErr w:type="spellEnd"/>
+      <w:r>
+        <w:rPr>
+          <w:rStyle w:val="VerbatimChar"/>
+        </w:rPr>
+        <w:t xml:space="preserve"> == 1)</w:t>
       </w:r>
       <w:r>
         <w:br/>
@@ -3013,7 +3894,35 @@
         <w:rPr>
           <w:rStyle w:val="VerbatimChar"/>
         </w:rPr>
-        <w:t xml:space="preserve">        var s = SingletonWithoutStaticCtor.Instance;</w:t>
+        <w:t xml:space="preserve">        </w:t>
+      </w:r>
+      <w:proofErr w:type="spellStart"/>
+      <w:r>
+        <w:rPr>
+          <w:rStyle w:val="VerbatimChar"/>
+        </w:rPr>
+        <w:t>var</w:t>
+      </w:r>
+      <w:proofErr w:type="spellEnd"/>
+      <w:r>
+        <w:rPr>
+          <w:rStyle w:val="VerbatimChar"/>
+        </w:rPr>
+        <w:t xml:space="preserve"> s = </w:t>
+      </w:r>
+      <w:proofErr w:type="spellStart"/>
+      <w:r>
+        <w:rPr>
+          <w:rStyle w:val="VerbatimChar"/>
+        </w:rPr>
+        <w:t>SingletonWithoutStaticCtor.Instance</w:t>
+      </w:r>
+      <w:proofErr w:type="spellEnd"/>
+      <w:r>
+        <w:rPr>
+          <w:rStyle w:val="VerbatimChar"/>
+        </w:rPr>
+        <w:t>;</w:t>
       </w:r>
       <w:r>
         <w:br/>
@@ -3031,7 +3940,21 @@
         <w:rPr>
           <w:rStyle w:val="VerbatimChar"/>
         </w:rPr>
-        <w:t xml:space="preserve">    Console.ReadLine();</w:t>
+        <w:t xml:space="preserve">    </w:t>
+      </w:r>
+      <w:proofErr w:type="spellStart"/>
+      <w:r>
+        <w:rPr>
+          <w:rStyle w:val="VerbatimChar"/>
+        </w:rPr>
+        <w:t>Console.ReadLine</w:t>
+      </w:r>
+      <w:proofErr w:type="spellEnd"/>
+      <w:r>
+        <w:rPr>
+          <w:rStyle w:val="VerbatimChar"/>
+        </w:rPr>
+        <w:t>();</w:t>
       </w:r>
       <w:r>
         <w:br/>
@@ -3053,7 +3976,21 @@
         <w:rPr>
           <w:lang w:val="ru-RU"/>
         </w:rPr>
-        <w:t>Листинг 1.6 - Пример инициализации синглтона до вызова метода</w:t>
+        <w:t xml:space="preserve">Листинг 1.6 - Пример инициализации </w:t>
+      </w:r>
+      <w:proofErr w:type="spellStart"/>
+      <w:r>
+        <w:rPr>
+          <w:lang w:val="ru-RU"/>
+        </w:rPr>
+        <w:t>синглтона</w:t>
+      </w:r>
+      <w:proofErr w:type="spellEnd"/>
+      <w:r>
+        <w:rPr>
+          <w:lang w:val="ru-RU"/>
+        </w:rPr>
+        <w:t xml:space="preserve"> до вызова метода</w:t>
       </w:r>
     </w:p>
     <w:p>
@@ -3074,7 +4011,19 @@
           <w:lang w:val="ru-RU"/>
         </w:rPr>
         <w:br/>
-        <w:t>Причина такого поведения заключается в том, что это дает среде исполнения дополнительные возможности по оптимизации. Более детальное описание тонкостей работы статических конструкторов, а также проблемы, к которым это может привести выходит за рамки данной книги. Об этих особенностях можно почитать в моих статьях ссылки на которые приведены в конце главы.</w:t>
+        <w:t>Причина такого поведения заключается в том, что это дает среде исполнения дополнительные возможности по оптимизации. Более детальное описание тонкостей работы статических конструкторов, а также проблемы, к которым это может привести выходит за рамки данной книги. Об этих особенностях можно почитать в моих статьях</w:t>
+      </w:r>
+      <w:r>
+        <w:rPr>
+          <w:lang w:val="ru-RU"/>
+        </w:rPr>
+        <w:t>,</w:t>
+      </w:r>
+      <w:r>
+        <w:rPr>
+          <w:lang w:val="ru-RU"/>
+        </w:rPr>
+        <w:t xml:space="preserve"> ссылки на которые приведены в конце главы.</w:t>
       </w:r>
     </w:p>
     <w:p>
@@ -3099,7 +4048,35 @@
         <w:rPr>
           <w:lang w:val="ru-RU"/>
         </w:rPr>
-        <w:t>. Еще одна проблема реализации без вложенного класса в том, что эта реализация не полностью ленива. Инициализация такого синглтона происходит во время вызова статического конструктора, который может быть вызван не только при использовании синглтона, но и при обращении к статическому члену этого класса.</w:t>
+        <w:t xml:space="preserve">. Еще одна проблема реализации без вложенного класса в том, что эта реализация не полностью ленива. Инициализация такого </w:t>
+      </w:r>
+      <w:proofErr w:type="spellStart"/>
+      <w:r>
+        <w:rPr>
+          <w:lang w:val="ru-RU"/>
+        </w:rPr>
+        <w:t>синглтона</w:t>
+      </w:r>
+      <w:proofErr w:type="spellEnd"/>
+      <w:r>
+        <w:rPr>
+          <w:lang w:val="ru-RU"/>
+        </w:rPr>
+        <w:t xml:space="preserve"> происходит во время вызова статического конструктора, который может быть вызван не только при использовании </w:t>
+      </w:r>
+      <w:proofErr w:type="spellStart"/>
+      <w:r>
+        <w:rPr>
+          <w:lang w:val="ru-RU"/>
+        </w:rPr>
+        <w:t>синглтона</w:t>
+      </w:r>
+      <w:proofErr w:type="spellEnd"/>
+      <w:r>
+        <w:rPr>
+          <w:lang w:val="ru-RU"/>
+        </w:rPr>
+        <w:t>, но и при обращении к статическому члену этого класса.</w:t>
       </w:r>
     </w:p>
     <w:p>
@@ -3127,11 +4104,19 @@
           <w:lang w:val="ru-RU"/>
         </w:rPr>
       </w:pPr>
-      <w:r>
-        <w:rPr>
-          <w:lang w:val="ru-RU"/>
-        </w:rPr>
-        <w:t>относительная простота реализации;</w:t>
+      <w:proofErr w:type="gramStart"/>
+      <w:r>
+        <w:rPr>
+          <w:lang w:val="ru-RU"/>
+        </w:rPr>
+        <w:t>относительная</w:t>
+      </w:r>
+      <w:proofErr w:type="gramEnd"/>
+      <w:r>
+        <w:rPr>
+          <w:lang w:val="ru-RU"/>
+        </w:rPr>
+        <w:t xml:space="preserve"> простота реализации;</w:t>
       </w:r>
     </w:p>
     <w:p>
@@ -3159,11 +4144,19 @@
           <w:lang w:val="ru-RU"/>
         </w:rPr>
       </w:pPr>
-      <w:r>
-        <w:rPr>
-          <w:lang w:val="ru-RU"/>
-        </w:rPr>
-        <w:t xml:space="preserve">особенности генерации исключений; </w:t>
+      <w:proofErr w:type="gramStart"/>
+      <w:r>
+        <w:rPr>
+          <w:lang w:val="ru-RU"/>
+        </w:rPr>
+        <w:t>особенности</w:t>
+      </w:r>
+      <w:proofErr w:type="gramEnd"/>
+      <w:r>
+        <w:rPr>
+          <w:lang w:val="ru-RU"/>
+        </w:rPr>
+        <w:t xml:space="preserve"> генерации исключений; </w:t>
       </w:r>
     </w:p>
     <w:p>
@@ -3177,11 +4170,19 @@
           <w:lang w:val="ru-RU"/>
         </w:rPr>
       </w:pPr>
-      <w:r>
-        <w:rPr>
-          <w:lang w:val="ru-RU"/>
-        </w:rPr>
-        <w:t xml:space="preserve">возможные проблемы с ленивостью (без вложенного класса); </w:t>
+      <w:proofErr w:type="gramStart"/>
+      <w:r>
+        <w:rPr>
+          <w:lang w:val="ru-RU"/>
+        </w:rPr>
+        <w:t>возможные</w:t>
+      </w:r>
+      <w:proofErr w:type="gramEnd"/>
+      <w:r>
+        <w:rPr>
+          <w:lang w:val="ru-RU"/>
+        </w:rPr>
+        <w:t xml:space="preserve"> проблемы с ленивостью (без вложенного класса); </w:t>
       </w:r>
     </w:p>
     <w:p>
@@ -3195,12 +4196,20 @@
           <w:lang w:val="ru-RU"/>
         </w:rPr>
       </w:pPr>
+      <w:proofErr w:type="gramStart"/>
       <w:r>
         <w:rPr>
           <w:lang w:val="ru-RU"/>
         </w:rPr>
         <w:lastRenderedPageBreak/>
-        <w:t>проблемы со временем инициализации при отсутствии статического конструктора.</w:t>
+        <w:t>проблемы</w:t>
+      </w:r>
+      <w:proofErr w:type="gramEnd"/>
+      <w:r>
+        <w:rPr>
+          <w:lang w:val="ru-RU"/>
+        </w:rPr>
+        <w:t xml:space="preserve"> со временем инициализации при отсутствии статического конструктора.</w:t>
       </w:r>
     </w:p>
     <w:p>
@@ -3289,8 +4298,16 @@
         <w:rPr>
           <w:lang w:val="ru-RU"/>
         </w:rPr>
-        <w:t>Рисунок 1.3 - Выбор реализации паттерна Синглтон</w:t>
-      </w:r>
+        <w:t xml:space="preserve">Рисунок 1.3 - Выбор реализации паттерна </w:t>
+      </w:r>
+      <w:proofErr w:type="spellStart"/>
+      <w:r>
+        <w:rPr>
+          <w:lang w:val="ru-RU"/>
+        </w:rPr>
+        <w:t>Синглтон</w:t>
+      </w:r>
+      <w:proofErr w:type="spellEnd"/>
     </w:p>
     <w:p>
       <w:pPr>
@@ -3305,20 +4322,42 @@
         <w:rPr>
           <w:lang w:val="ru-RU"/>
         </w:rPr>
-        <w:t>Обсуждение паттерна Синглтон</w:t>
-      </w:r>
-    </w:p>
-    <w:p>
-      <w:pPr>
-        <w:rPr>
-          <w:lang w:val="ru-RU"/>
-        </w:rPr>
-      </w:pPr>
-      <w:r>
-        <w:rPr>
-          <w:lang w:val="ru-RU"/>
-        </w:rPr>
-        <w:t>На вопрос «Какие паттерны проектирования вы знаете?» семь человек из десяти первым назовут синглтон, двое назовут его вторым, после фабрики, а оставшийся скажет, что не знает никаких паттернов проектирования. Это самый обсуждаемый и, наверное, самый коварный паттерн проектирования, у которого есть масса особенностей реализации, как с технической точки зрения, так и с точки зрения дизайна.</w:t>
+        <w:t xml:space="preserve">Обсуждение паттерна </w:t>
+      </w:r>
+      <w:proofErr w:type="spellStart"/>
+      <w:r>
+        <w:rPr>
+          <w:lang w:val="ru-RU"/>
+        </w:rPr>
+        <w:t>Синглтон</w:t>
+      </w:r>
+      <w:proofErr w:type="spellEnd"/>
+    </w:p>
+    <w:p>
+      <w:pPr>
+        <w:rPr>
+          <w:lang w:val="ru-RU"/>
+        </w:rPr>
+      </w:pPr>
+      <w:r>
+        <w:rPr>
+          <w:lang w:val="ru-RU"/>
+        </w:rPr>
+        <w:t xml:space="preserve">На вопрос «Какие паттерны проектирования вы знаете?» семь человек из десяти первым назовут </w:t>
+      </w:r>
+      <w:proofErr w:type="spellStart"/>
+      <w:r>
+        <w:rPr>
+          <w:lang w:val="ru-RU"/>
+        </w:rPr>
+        <w:t>синглтон</w:t>
+      </w:r>
+      <w:proofErr w:type="spellEnd"/>
+      <w:r>
+        <w:rPr>
+          <w:lang w:val="ru-RU"/>
+        </w:rPr>
+        <w:t>, двое назовут его вторым, после фабрики, а оставшийся скажет, что не знает никаких паттернов проектирования. Это самый обсуждаемый и, наверное, самый коварный паттерн проектирования, у которого есть масса особенностей реализации, как с технической точки зрения, так и с точки зрения дизайна.</w:t>
       </w:r>
     </w:p>
     <w:p>
@@ -3372,7 +4411,21 @@
         <w:rPr>
           <w:lang w:val="ru-RU"/>
         </w:rPr>
-        <w:t>В оригинальном описании паттерна Синглтон бандой четырех дается ряд особенностей реализации, на которые не всегда обращают внимание. Одна из них звучит так:</w:t>
+        <w:t xml:space="preserve">В оригинальном описании паттерна </w:t>
+      </w:r>
+      <w:proofErr w:type="spellStart"/>
+      <w:r>
+        <w:rPr>
+          <w:lang w:val="ru-RU"/>
+        </w:rPr>
+        <w:t>Синглтон</w:t>
+      </w:r>
+      <w:proofErr w:type="spellEnd"/>
+      <w:r>
+        <w:rPr>
+          <w:lang w:val="ru-RU"/>
+        </w:rPr>
+        <w:t xml:space="preserve"> бандой четырех дается ряд особенностей реализации, на которые не всегда обращают внимание. Одна из них звучит так:</w:t>
       </w:r>
     </w:p>
     <w:p>
@@ -3382,11 +4435,19 @@
           <w:lang w:val="ru-RU"/>
         </w:rPr>
       </w:pPr>
-      <w:r>
-        <w:rPr>
-          <w:lang w:val="ru-RU"/>
-        </w:rPr>
-        <w:t xml:space="preserve">Синглтон допускает уточнение операций и представления. От класса </w:t>
+      <w:proofErr w:type="spellStart"/>
+      <w:r>
+        <w:rPr>
+          <w:lang w:val="ru-RU"/>
+        </w:rPr>
+        <w:t>Синглтон</w:t>
+      </w:r>
+      <w:proofErr w:type="spellEnd"/>
+      <w:r>
+        <w:rPr>
+          <w:lang w:val="ru-RU"/>
+        </w:rPr>
+        <w:t xml:space="preserve"> допускает уточнение операций и представления. От класса </w:t>
       </w:r>
       <w:r>
         <w:t>Singleton</w:t>
@@ -3395,20 +4456,88 @@
         <w:rPr>
           <w:lang w:val="ru-RU"/>
         </w:rPr>
-        <w:t xml:space="preserve"> можно порождать подклассы и приложение легко можно сконфигурировать экземпляром расширенного класса. Можно конкретизировать приложение экземпляром того класса, который необходимо во время исполнения.</w:t>
-      </w:r>
-    </w:p>
-    <w:p>
-      <w:pPr>
-        <w:rPr>
-          <w:lang w:val="ru-RU"/>
-        </w:rPr>
-      </w:pPr>
-      <w:r>
-        <w:rPr>
-          <w:lang w:val="ru-RU"/>
-        </w:rPr>
-        <w:t xml:space="preserve">Главными недостатками синглтонов считается невозможность юнит-тестирования классов, которые пользуются услугами синглтона, и низкая гибкость. Но если воспользоваться этой оговоркой и дать возможность приложению устанавливать нужный экземпляр синглтона, то многие недостатки уйдут сами собой. По сути, использование данного аспекта приводит к вариации синглтона, называемой </w:t>
+        <w:t xml:space="preserve"> можно порождать подклассы и приложение легко можно сконфигурировать экземпляром расширенного класса. Можно конкретизировать приложение экземпляром</w:t>
+      </w:r>
+      <w:r>
+        <w:rPr>
+          <w:lang w:val="ru-RU"/>
+        </w:rPr>
+        <w:t xml:space="preserve"> того класса, который необходим</w:t>
+      </w:r>
+      <w:r>
+        <w:rPr>
+          <w:lang w:val="ru-RU"/>
+        </w:rPr>
+        <w:t xml:space="preserve"> во время исполнения.</w:t>
+      </w:r>
+    </w:p>
+    <w:p>
+      <w:pPr>
+        <w:rPr>
+          <w:lang w:val="ru-RU"/>
+        </w:rPr>
+      </w:pPr>
+      <w:r>
+        <w:rPr>
+          <w:lang w:val="ru-RU"/>
+        </w:rPr>
+        <w:t xml:space="preserve">Главными недостатками </w:t>
+      </w:r>
+      <w:proofErr w:type="spellStart"/>
+      <w:r>
+        <w:rPr>
+          <w:lang w:val="ru-RU"/>
+        </w:rPr>
+        <w:t>синглтонов</w:t>
+      </w:r>
+      <w:proofErr w:type="spellEnd"/>
+      <w:r>
+        <w:rPr>
+          <w:lang w:val="ru-RU"/>
+        </w:rPr>
+        <w:t xml:space="preserve"> считается невозможность юнит-тестирования классов, которые пользуются услугами </w:t>
+      </w:r>
+      <w:proofErr w:type="spellStart"/>
+      <w:r>
+        <w:rPr>
+          <w:lang w:val="ru-RU"/>
+        </w:rPr>
+        <w:t>синглтона</w:t>
+      </w:r>
+      <w:proofErr w:type="spellEnd"/>
+      <w:r>
+        <w:rPr>
+          <w:lang w:val="ru-RU"/>
+        </w:rPr>
+        <w:t xml:space="preserve">, и низкая гибкость. Но если воспользоваться этой оговоркой и дать возможность приложению устанавливать нужный экземпляр </w:t>
+      </w:r>
+      <w:proofErr w:type="spellStart"/>
+      <w:r>
+        <w:rPr>
+          <w:lang w:val="ru-RU"/>
+        </w:rPr>
+        <w:t>синглтона</w:t>
+      </w:r>
+      <w:proofErr w:type="spellEnd"/>
+      <w:r>
+        <w:rPr>
+          <w:lang w:val="ru-RU"/>
+        </w:rPr>
+        <w:t xml:space="preserve">, то многие недостатки уйдут сами собой. По сути, использование данного аспекта приводит к вариации </w:t>
+      </w:r>
+      <w:proofErr w:type="spellStart"/>
+      <w:r>
+        <w:rPr>
+          <w:lang w:val="ru-RU"/>
+        </w:rPr>
+        <w:t>синглтона</w:t>
+      </w:r>
+      <w:proofErr w:type="spellEnd"/>
+      <w:r>
+        <w:rPr>
+          <w:lang w:val="ru-RU"/>
+        </w:rPr>
+        <w:t xml:space="preserve">, называемой </w:t>
       </w:r>
       <w:r>
         <w:t>Ambient</w:t>
@@ -3436,7 +4565,63 @@
         </w:rPr>
       </w:pPr>
       <w:r>
-        <w:t xml:space="preserve">(*) Сноска: Ambient Context очень хорошо описан в книге Марка Сиимана "The Dependency Injection in .NET". </w:t>
+        <w:t xml:space="preserve">(*) </w:t>
+      </w:r>
+      <w:proofErr w:type="spellStart"/>
+      <w:r>
+        <w:t>Сноска</w:t>
+      </w:r>
+      <w:proofErr w:type="spellEnd"/>
+      <w:r>
+        <w:t xml:space="preserve">: Ambient Context </w:t>
+      </w:r>
+      <w:proofErr w:type="spellStart"/>
+      <w:r>
+        <w:t>очень</w:t>
+      </w:r>
+      <w:proofErr w:type="spellEnd"/>
+      <w:r>
+        <w:t xml:space="preserve"> </w:t>
+      </w:r>
+      <w:proofErr w:type="spellStart"/>
+      <w:r>
+        <w:t>хорошо</w:t>
+      </w:r>
+      <w:proofErr w:type="spellEnd"/>
+      <w:r>
+        <w:t xml:space="preserve"> </w:t>
+      </w:r>
+      <w:proofErr w:type="spellStart"/>
+      <w:r>
+        <w:t>описан</w:t>
+      </w:r>
+      <w:proofErr w:type="spellEnd"/>
+      <w:r>
+        <w:t xml:space="preserve"> в </w:t>
+      </w:r>
+      <w:proofErr w:type="spellStart"/>
+      <w:r>
+        <w:t>книге</w:t>
+      </w:r>
+      <w:proofErr w:type="spellEnd"/>
+      <w:r>
+        <w:t xml:space="preserve"> </w:t>
+      </w:r>
+      <w:proofErr w:type="spellStart"/>
+      <w:r>
+        <w:t>Марка</w:t>
+      </w:r>
+      <w:proofErr w:type="spellEnd"/>
+      <w:r>
+        <w:t xml:space="preserve"> </w:t>
+      </w:r>
+      <w:proofErr w:type="spellStart"/>
+      <w:r>
+        <w:t>Сиимана</w:t>
+      </w:r>
+      <w:proofErr w:type="spellEnd"/>
+      <w:r>
+        <w:t xml:space="preserve"> "The Dependency Injection in .NET". </w:t>
       </w:r>
       <w:r>
         <w:rPr>
@@ -3471,18 +4656,22 @@
         </w:rPr>
         <w:t>://</w:t>
       </w:r>
+      <w:proofErr w:type="spellStart"/>
       <w:r>
         <w:t>sergeyteplyakov</w:t>
       </w:r>
+      <w:proofErr w:type="spellEnd"/>
       <w:r>
         <w:rPr>
           <w:lang w:val="ru-RU"/>
         </w:rPr>
         <w:t>.</w:t>
       </w:r>
+      <w:proofErr w:type="spellStart"/>
       <w:r>
         <w:t>blogspot</w:t>
       </w:r>
+      <w:proofErr w:type="spellEnd"/>
       <w:r>
         <w:rPr>
           <w:lang w:val="ru-RU"/>
@@ -3525,9 +4714,11 @@
         </w:rPr>
         <w:t>#</w:t>
       </w:r>
+      <w:proofErr w:type="spellStart"/>
       <w:r>
         <w:t>AmbientContext</w:t>
       </w:r>
+      <w:proofErr w:type="spellEnd"/>
       <w:r>
         <w:rPr>
           <w:lang w:val="ru-RU"/>
@@ -3569,7 +4760,33 @@
         <w:rPr>
           <w:lang w:val="ru-RU"/>
         </w:rPr>
-        <w:t xml:space="preserve"> свойства, который позволяет установить нужный экземпляр Синглтона при старте приложения, во время смены «контекста» или во время инициализации юнит-тестов. В результате, решение будет более гибким и тестируемым, что так не хватает классической реализации паттерна.</w:t>
+        <w:t xml:space="preserve"> свойства, который позволяет установить нужный экземпляр </w:t>
+      </w:r>
+      <w:proofErr w:type="spellStart"/>
+      <w:r>
+        <w:rPr>
+          <w:lang w:val="ru-RU"/>
+        </w:rPr>
+        <w:t>Синглтона</w:t>
+      </w:r>
+      <w:proofErr w:type="spellEnd"/>
+      <w:r>
+        <w:rPr>
+          <w:lang w:val="ru-RU"/>
+        </w:rPr>
+        <w:t xml:space="preserve"> при старте приложения, во время смены «контекста» или во время инициализации юнит-тестов. В результате, решение будет более гибким и тестируемым, ч</w:t>
+      </w:r>
+      <w:r>
+        <w:rPr>
+          <w:lang w:val="ru-RU"/>
+        </w:rPr>
+        <w:t>его</w:t>
+      </w:r>
+      <w:r>
+        <w:rPr>
+          <w:lang w:val="ru-RU"/>
+        </w:rPr>
+        <w:t xml:space="preserve"> так не хватает классической реализации паттерна.</w:t>
       </w:r>
     </w:p>
     <w:p>
@@ -3605,12 +4822,14 @@
         </w:rPr>
         <w:t xml:space="preserve"> </w:t>
       </w:r>
+      <w:proofErr w:type="spellStart"/>
       <w:r>
         <w:rPr>
           <w:rStyle w:val="VerbatimChar"/>
         </w:rPr>
         <w:t>ILogger</w:t>
       </w:r>
+      <w:proofErr w:type="spellEnd"/>
       <w:r>
         <w:rPr>
           <w:lang w:val="ru-RU"/>
@@ -3714,12 +4933,14 @@
         </w:rPr>
         <w:t xml:space="preserve"> </w:t>
       </w:r>
+      <w:proofErr w:type="spellStart"/>
       <w:r>
         <w:rPr>
           <w:rStyle w:val="VerbatimChar"/>
         </w:rPr>
         <w:t>DefaultLogger</w:t>
       </w:r>
+      <w:proofErr w:type="spellEnd"/>
       <w:r>
         <w:rPr>
           <w:rStyle w:val="VerbatimChar"/>
@@ -3727,12 +4948,14 @@
         </w:rPr>
         <w:t xml:space="preserve"> : </w:t>
       </w:r>
+      <w:proofErr w:type="spellStart"/>
       <w:r>
         <w:rPr>
           <w:rStyle w:val="VerbatimChar"/>
         </w:rPr>
         <w:t>ILogger</w:t>
       </w:r>
+      <w:proofErr w:type="spellEnd"/>
       <w:r>
         <w:rPr>
           <w:lang w:val="ru-RU"/>
@@ -3849,12 +5072,14 @@
         </w:rPr>
         <w:t xml:space="preserve"> </w:t>
       </w:r>
+      <w:proofErr w:type="spellStart"/>
       <w:r>
         <w:rPr>
           <w:rStyle w:val="VerbatimChar"/>
         </w:rPr>
         <w:t>GlobalLogger</w:t>
       </w:r>
+      <w:proofErr w:type="spellEnd"/>
       <w:r>
         <w:rPr>
           <w:lang w:val="ru-RU"/>
@@ -3907,12 +5132,14 @@
         </w:rPr>
         <w:t xml:space="preserve"> </w:t>
       </w:r>
+      <w:proofErr w:type="spellStart"/>
       <w:r>
         <w:rPr>
           <w:rStyle w:val="VerbatimChar"/>
         </w:rPr>
         <w:t>ILogger</w:t>
       </w:r>
+      <w:proofErr w:type="spellEnd"/>
       <w:r>
         <w:rPr>
           <w:rStyle w:val="VerbatimChar"/>
@@ -3946,12 +5173,14 @@
         </w:rPr>
         <w:t xml:space="preserve"> </w:t>
       </w:r>
+      <w:proofErr w:type="spellStart"/>
       <w:r>
         <w:rPr>
           <w:rStyle w:val="VerbatimChar"/>
         </w:rPr>
         <w:t>DefaultLogger</w:t>
       </w:r>
+      <w:proofErr w:type="spellEnd"/>
       <w:r>
         <w:rPr>
           <w:rStyle w:val="VerbatimChar"/>
@@ -4011,12 +5240,14 @@
         </w:rPr>
         <w:t xml:space="preserve"> </w:t>
       </w:r>
+      <w:proofErr w:type="spellStart"/>
       <w:r>
         <w:rPr>
           <w:rStyle w:val="VerbatimChar"/>
         </w:rPr>
         <w:t>ILogger</w:t>
       </w:r>
+      <w:proofErr w:type="spellEnd"/>
       <w:r>
         <w:rPr>
           <w:rStyle w:val="VerbatimChar"/>
@@ -4035,20 +5266,94 @@
           <w:rStyle w:val="VerbatimChar"/>
           <w:lang w:val="ru-RU"/>
         </w:rPr>
+        <w:br/>
+      </w:r>
+      <w:r>
+        <w:rPr>
+          <w:rStyle w:val="VerbatimChar"/>
+          <w:lang w:val="ru-RU"/>
+        </w:rPr>
+        <w:t xml:space="preserve">    </w:t>
+      </w:r>
+      <w:r>
+        <w:rPr>
+          <w:rStyle w:val="VerbatimChar"/>
+          <w:lang w:val="ru-RU"/>
+        </w:rPr>
+        <w:t>{</w:t>
+      </w:r>
+      <w:r>
+        <w:rPr>
+          <w:rStyle w:val="VerbatimChar"/>
+          <w:lang w:val="ru-RU"/>
+        </w:rPr>
+        <w:br/>
+      </w:r>
+      <w:r>
+        <w:rPr>
+          <w:rStyle w:val="VerbatimChar"/>
+          <w:lang w:val="ru-RU"/>
+        </w:rPr>
+        <w:t xml:space="preserve">        </w:t>
+      </w:r>
+      <w:r>
+        <w:rPr>
+          <w:rStyle w:val="VerbatimChar"/>
+        </w:rPr>
+        <w:t>get</w:t>
+      </w:r>
+      <w:r>
+        <w:rPr>
+          <w:rStyle w:val="VerbatimChar"/>
+          <w:lang w:val="ru-RU"/>
+        </w:rPr>
         <w:t xml:space="preserve"> { </w:t>
       </w:r>
-      <w:r>
-        <w:rPr>
-          <w:rStyle w:val="VerbatimChar"/>
-        </w:rPr>
-        <w:t>get</w:t>
-      </w:r>
-      <w:r>
-        <w:rPr>
-          <w:rStyle w:val="VerbatimChar"/>
-          <w:lang w:val="ru-RU"/>
-        </w:rPr>
-        <w:t xml:space="preserve">; </w:t>
+      <w:proofErr w:type="spellStart"/>
+      <w:r>
+        <w:rPr>
+          <w:rStyle w:val="VerbatimChar"/>
+          <w:lang w:val="ru-RU"/>
+        </w:rPr>
+        <w:t>return</w:t>
+      </w:r>
+      <w:proofErr w:type="spellEnd"/>
+      <w:r>
+        <w:rPr>
+          <w:rStyle w:val="VerbatimChar"/>
+          <w:lang w:val="ru-RU"/>
+        </w:rPr>
+        <w:t xml:space="preserve"> _</w:t>
+      </w:r>
+      <w:proofErr w:type="spellStart"/>
+      <w:r>
+        <w:rPr>
+          <w:rStyle w:val="VerbatimChar"/>
+          <w:lang w:val="ru-RU"/>
+        </w:rPr>
+        <w:t>logger</w:t>
+      </w:r>
+      <w:proofErr w:type="spellEnd"/>
+      <w:r>
+        <w:rPr>
+          <w:rStyle w:val="VerbatimChar"/>
+          <w:lang w:val="ru-RU"/>
+        </w:rPr>
+        <w:t>; }</w:t>
+      </w:r>
+      <w:r>
+        <w:rPr>
+          <w:rStyle w:val="VerbatimChar"/>
+          <w:lang w:val="ru-RU"/>
+        </w:rPr>
+        <w:br/>
+      </w:r>
+      <w:r>
+        <w:rPr>
+          <w:rStyle w:val="VerbatimChar"/>
+          <w:lang w:val="ru-RU"/>
+        </w:rPr>
+        <w:t xml:space="preserve">        </w:t>
       </w:r>
       <w:r>
         <w:rPr>
@@ -4074,10 +5379,43 @@
           <w:rStyle w:val="VerbatimChar"/>
           <w:lang w:val="ru-RU"/>
         </w:rPr>
+        <w:t xml:space="preserve"> { _</w:t>
+      </w:r>
+      <w:proofErr w:type="spellStart"/>
+      <w:r>
+        <w:rPr>
+          <w:rStyle w:val="VerbatimChar"/>
+          <w:lang w:val="ru-RU"/>
+        </w:rPr>
+        <w:t>logger</w:t>
+      </w:r>
+      <w:proofErr w:type="spellEnd"/>
+      <w:r>
+        <w:rPr>
+          <w:rStyle w:val="VerbatimChar"/>
+          <w:lang w:val="ru-RU"/>
+        </w:rPr>
+        <w:t xml:space="preserve"> = </w:t>
+      </w:r>
+      <w:proofErr w:type="spellStart"/>
+      <w:r>
+        <w:rPr>
+          <w:rStyle w:val="VerbatimChar"/>
+          <w:lang w:val="ru-RU"/>
+        </w:rPr>
+        <w:t>value</w:t>
+      </w:r>
+      <w:proofErr w:type="spellEnd"/>
+      <w:r>
+        <w:rPr>
+          <w:rStyle w:val="VerbatimChar"/>
+          <w:lang w:val="ru-RU"/>
+        </w:rPr>
         <w:t>; }</w:t>
       </w:r>
       <w:r>
         <w:rPr>
+          <w:rStyle w:val="VerbatimChar"/>
           <w:lang w:val="ru-RU"/>
         </w:rPr>
         <w:br/>
@@ -4087,19 +5425,40 @@
           <w:rStyle w:val="VerbatimChar"/>
           <w:lang w:val="ru-RU"/>
         </w:rPr>
+        <w:t xml:space="preserve">    </w:t>
+      </w:r>
+      <w:r>
+        <w:rPr>
+          <w:rStyle w:val="VerbatimChar"/>
+          <w:lang w:val="ru-RU"/>
+        </w:rPr>
         <w:t>}</w:t>
       </w:r>
-    </w:p>
-    <w:p>
-      <w:pPr>
-        <w:rPr>
-          <w:lang w:val="ru-RU"/>
-        </w:rPr>
-      </w:pPr>
-      <w:r>
-        <w:rPr>
-          <w:lang w:val="ru-RU"/>
-        </w:rPr>
+      <w:r>
+        <w:rPr>
+          <w:lang w:val="ru-RU"/>
+        </w:rPr>
+        <w:br/>
+      </w:r>
+      <w:r>
+        <w:rPr>
+          <w:rStyle w:val="VerbatimChar"/>
+          <w:lang w:val="ru-RU"/>
+        </w:rPr>
+        <w:t>}</w:t>
+      </w:r>
+    </w:p>
+    <w:p>
+      <w:pPr>
+        <w:rPr>
+          <w:lang w:val="ru-RU"/>
+        </w:rPr>
+      </w:pPr>
+      <w:r>
+        <w:rPr>
+          <w:lang w:val="ru-RU"/>
+        </w:rPr>
+        <w:lastRenderedPageBreak/>
         <w:t xml:space="preserve">Листинг 1.7 - Пример паттерна </w:t>
       </w:r>
       <w:r>
@@ -4125,21 +5484,46 @@
         <w:rPr>
           <w:lang w:val="ru-RU"/>
         </w:rPr>
-        <w:lastRenderedPageBreak/>
-        <w:t>Иногда достаточно, чтобы клиенты синглтона могли сконфигурировать и установить глобальное значение, даже если оно и не представлено интерфейсом или абстрактным классом.</w:t>
-      </w:r>
-    </w:p>
-    <w:p>
-      <w:pPr>
-        <w:rPr>
-          <w:lang w:val="ru-RU"/>
-        </w:rPr>
-      </w:pPr>
-      <w:r>
-        <w:rPr>
-          <w:lang w:val="ru-RU"/>
-        </w:rPr>
-        <w:t xml:space="preserve">Вместо интерфейса свойство </w:t>
+        <w:t xml:space="preserve">Иногда достаточно, чтобы клиенты </w:t>
+      </w:r>
+      <w:proofErr w:type="spellStart"/>
+      <w:r>
+        <w:rPr>
+          <w:lang w:val="ru-RU"/>
+        </w:rPr>
+        <w:t>синглтона</w:t>
+      </w:r>
+      <w:proofErr w:type="spellEnd"/>
+      <w:r>
+        <w:rPr>
+          <w:lang w:val="ru-RU"/>
+        </w:rPr>
+        <w:t xml:space="preserve"> могли сконфигурировать и установить глобальное значение, даже если оно и не представлено интерфейсом или абстрактным классом.</w:t>
+      </w:r>
+    </w:p>
+    <w:p>
+      <w:pPr>
+        <w:rPr>
+          <w:lang w:val="ru-RU"/>
+        </w:rPr>
+      </w:pPr>
+      <w:r>
+        <w:rPr>
+          <w:lang w:val="ru-RU"/>
+        </w:rPr>
+        <w:t>Вместо интерфейса</w:t>
+      </w:r>
+      <w:r>
+        <w:rPr>
+          <w:lang w:val="ru-RU"/>
+        </w:rPr>
+        <w:t>,</w:t>
+      </w:r>
+      <w:r>
+        <w:rPr>
+          <w:lang w:val="ru-RU"/>
+        </w:rPr>
+        <w:t xml:space="preserve"> свойство </w:t>
       </w:r>
       <w:r>
         <w:rPr>
@@ -4169,14 +5553,40 @@
         <w:rPr>
           <w:lang w:val="ru-RU"/>
         </w:rPr>
-        <w:t xml:space="preserve">) конкретного класс, поведение которого может быть переопределено клиентов. В этом случае конструктор класса </w:t>
-      </w:r>
+        <w:t>) конкретного класс</w:t>
+      </w:r>
+      <w:r>
+        <w:rPr>
+          <w:lang w:val="ru-RU"/>
+        </w:rPr>
+        <w:t>а</w:t>
+      </w:r>
+      <w:r>
+        <w:rPr>
+          <w:lang w:val="ru-RU"/>
+        </w:rPr>
+        <w:t>, поведение которого может быть переопределено клиент</w:t>
+      </w:r>
+      <w:r>
+        <w:rPr>
+          <w:lang w:val="ru-RU"/>
+        </w:rPr>
+        <w:t>ами</w:t>
+      </w:r>
+      <w:r>
+        <w:rPr>
+          <w:lang w:val="ru-RU"/>
+        </w:rPr>
+        <w:t xml:space="preserve">. В этом случае конструктор класса </w:t>
+      </w:r>
+      <w:proofErr w:type="spellStart"/>
       <w:r>
         <w:rPr>
           <w:rStyle w:val="VerbatimChar"/>
         </w:rPr>
         <w:t>SingletonBase</w:t>
       </w:r>
+      <w:proofErr w:type="spellEnd"/>
       <w:r>
         <w:rPr>
           <w:lang w:val="ru-RU"/>
@@ -4190,11 +5600,33 @@
           <w:lang w:val="ru-RU"/>
         </w:rPr>
       </w:pPr>
-      <w:r>
-        <w:rPr>
-          <w:lang w:val="ru-RU"/>
-        </w:rPr>
-        <w:t xml:space="preserve">Синглтон решает две задачи: гарантирует наличие одного экземпляра класса и обеспечивает глобальную точку доступа. Данный вариант паттерна синглтон не гарантирует наличие одного экземпляра, а обеспечивает лишь глобальную точку доступа к некоторой зависимости. </w:t>
+      <w:proofErr w:type="spellStart"/>
+      <w:r>
+        <w:rPr>
+          <w:lang w:val="ru-RU"/>
+        </w:rPr>
+        <w:t>Синглтон</w:t>
+      </w:r>
+      <w:proofErr w:type="spellEnd"/>
+      <w:r>
+        <w:rPr>
+          <w:lang w:val="ru-RU"/>
+        </w:rPr>
+        <w:t xml:space="preserve"> решает две задачи: гарантирует наличие одного экземпляра класса и обеспечивает глобальную точку доступа. Данный вариант паттерна </w:t>
+      </w:r>
+      <w:proofErr w:type="spellStart"/>
+      <w:r>
+        <w:rPr>
+          <w:lang w:val="ru-RU"/>
+        </w:rPr>
+        <w:t>синглтон</w:t>
+      </w:r>
+      <w:proofErr w:type="spellEnd"/>
+      <w:r>
+        <w:rPr>
+          <w:lang w:val="ru-RU"/>
+        </w:rPr>
+        <w:t xml:space="preserve"> не гарантирует наличие одного экземпляра, а обеспечивает лишь глобальную точку доступа к некоторой зависимости. </w:t>
       </w:r>
       <w:r>
         <w:t>Ambient</w:t>
@@ -4212,7 +5644,19 @@
         <w:rPr>
           <w:lang w:val="ru-RU"/>
         </w:rPr>
-        <w:t xml:space="preserve"> хорошо подходит для использования зависимости (обычно инфраструктурной) разными слоями приложения, делая эти слои менее зависимыми друг от друга. При этом определенная гибкость обеспечивается за счет возможности установить глобальное состояние при старте приложения.</w:t>
+        <w:t xml:space="preserve"> хорошо подходит для использования зависимости (обычно инфраструктурной) разными слоями приложения, делая эти слои менее зависимыми друг от друга. При этом</w:t>
+      </w:r>
+      <w:r>
+        <w:rPr>
+          <w:lang w:val="ru-RU"/>
+        </w:rPr>
+        <w:t>,</w:t>
+      </w:r>
+      <w:r>
+        <w:rPr>
+          <w:lang w:val="ru-RU"/>
+        </w:rPr>
+        <w:t xml:space="preserve"> определенная гибкость обеспечивается за счет возможности установить глобальное состояние при старте приложения.</w:t>
       </w:r>
     </w:p>
     <w:p>
@@ -4265,40 +5709,98 @@
         <w:rPr>
           <w:lang w:val="ru-RU"/>
         </w:rPr>
-        <w:t>Альтернативой паттерну синглтон в объектно-ориентированном мире является использование класса с исключительно статическими членами. Синглтон явно обладает большей гибкостью, но статическими функциями проще пользоваться. Как выбрать между этими двумя подходами?</w:t>
-      </w:r>
-    </w:p>
-    <w:p>
-      <w:pPr>
-        <w:rPr>
-          <w:lang w:val="ru-RU"/>
-        </w:rPr>
-      </w:pPr>
-      <w:r>
-        <w:rPr>
-          <w:lang w:val="ru-RU"/>
-        </w:rPr>
-        <w:t>Можно предложить следующее эмпирическое правило: при отсутствии состояния и при наличии небольшого числа операций статические методы являются более подходящим решением. Если же глобальный объект обладает состоянием, то реализация на основе паттерна Синглтон будет проще.</w:t>
-      </w:r>
-    </w:p>
-    <w:p>
-      <w:pPr>
-        <w:rPr>
-          <w:lang w:val="ru-RU"/>
-        </w:rPr>
-      </w:pPr>
-      <w:r>
-        <w:rPr>
-          <w:lang w:val="ru-RU"/>
-        </w:rPr>
-        <w:t xml:space="preserve">Существует компромиссное решение: статический класс с небольшим набором методов может выполнять роль фасада (*) над реализацией на основе Синглтона. </w:t>
-      </w:r>
+        <w:t xml:space="preserve">Альтернативой паттерну </w:t>
+      </w:r>
+      <w:proofErr w:type="spellStart"/>
+      <w:r>
+        <w:rPr>
+          <w:lang w:val="ru-RU"/>
+        </w:rPr>
+        <w:t>синглтон</w:t>
+      </w:r>
+      <w:proofErr w:type="spellEnd"/>
+      <w:r>
+        <w:rPr>
+          <w:lang w:val="ru-RU"/>
+        </w:rPr>
+        <w:t xml:space="preserve"> в объектно-ориентированном мире является использование класса с исключительно статическими членами. </w:t>
+      </w:r>
+      <w:proofErr w:type="spellStart"/>
+      <w:r>
+        <w:rPr>
+          <w:lang w:val="ru-RU"/>
+        </w:rPr>
+        <w:t>Синглтон</w:t>
+      </w:r>
+      <w:proofErr w:type="spellEnd"/>
+      <w:r>
+        <w:rPr>
+          <w:lang w:val="ru-RU"/>
+        </w:rPr>
+        <w:t xml:space="preserve"> явно обладает большей гибкостью, но статическими функциями проще пользоваться. Как выбрать между этими двумя подходами?</w:t>
+      </w:r>
+    </w:p>
+    <w:p>
+      <w:pPr>
+        <w:rPr>
+          <w:lang w:val="ru-RU"/>
+        </w:rPr>
+      </w:pPr>
+      <w:r>
+        <w:rPr>
+          <w:lang w:val="ru-RU"/>
+        </w:rPr>
+        <w:t xml:space="preserve">Можно предложить следующее эмпирическое правило: при отсутствии состояния и при наличии небольшого числа операций статические методы являются более подходящим решением. Если же глобальный объект обладает состоянием, то реализация на основе паттерна </w:t>
+      </w:r>
+      <w:proofErr w:type="spellStart"/>
+      <w:r>
+        <w:rPr>
+          <w:lang w:val="ru-RU"/>
+        </w:rPr>
+        <w:t>Синглтон</w:t>
+      </w:r>
+      <w:proofErr w:type="spellEnd"/>
+      <w:r>
+        <w:rPr>
+          <w:lang w:val="ru-RU"/>
+        </w:rPr>
+        <w:t xml:space="preserve"> будет проще.</w:t>
+      </w:r>
+    </w:p>
+    <w:p>
+      <w:pPr>
+        <w:rPr>
+          <w:lang w:val="ru-RU"/>
+        </w:rPr>
+      </w:pPr>
+      <w:r>
+        <w:rPr>
+          <w:lang w:val="ru-RU"/>
+        </w:rPr>
+        <w:t xml:space="preserve">Существует компромиссное решение: статический класс с небольшим набором методов может выполнять роль фасада (*) над реализацией на основе </w:t>
+      </w:r>
+      <w:proofErr w:type="spellStart"/>
+      <w:r>
+        <w:rPr>
+          <w:lang w:val="ru-RU"/>
+        </w:rPr>
+        <w:t>Синглтона</w:t>
+      </w:r>
+      <w:proofErr w:type="spellEnd"/>
+      <w:r>
+        <w:rPr>
+          <w:lang w:val="ru-RU"/>
+        </w:rPr>
+        <w:t xml:space="preserve">. </w:t>
+      </w:r>
+      <w:proofErr w:type="spellStart"/>
       <w:r>
         <w:rPr>
           <w:rStyle w:val="VerbatimChar"/>
         </w:rPr>
         <w:t>ThreadPool</w:t>
       </w:r>
+      <w:proofErr w:type="spellEnd"/>
       <w:r>
         <w:rPr>
           <w:rStyle w:val="VerbatimChar"/>
@@ -4306,12 +5808,14 @@
         </w:rPr>
         <w:t>.</w:t>
       </w:r>
+      <w:proofErr w:type="spellStart"/>
       <w:r>
         <w:rPr>
           <w:rStyle w:val="VerbatimChar"/>
         </w:rPr>
         <w:t>QueueUserWorkItem</w:t>
       </w:r>
+      <w:proofErr w:type="spellEnd"/>
       <w:r>
         <w:rPr>
           <w:lang w:val="ru-RU"/>
@@ -4354,18 +5858,35 @@
           <w:lang w:val="ru-RU"/>
         </w:rPr>
       </w:pPr>
-      <w:r>
-        <w:rPr>
-          <w:lang w:val="ru-RU"/>
-        </w:rPr>
-        <w:t xml:space="preserve">Синглтон – это самый критикуемый паттерн, описанный "бандой четырех", главный недостаток которого кроется в его определении: </w:t>
-      </w:r>
+      <w:proofErr w:type="spellStart"/>
+      <w:r>
+        <w:rPr>
+          <w:lang w:val="ru-RU"/>
+        </w:rPr>
+        <w:t>Синглтон</w:t>
+      </w:r>
+      <w:proofErr w:type="spellEnd"/>
+      <w:r>
+        <w:rPr>
+          <w:lang w:val="ru-RU"/>
+        </w:rPr>
+        <w:t xml:space="preserve"> – это самый критикуемый паттерн, описанный "бандой четырех", главный недостаток которого кроется в его определении: </w:t>
+      </w:r>
+      <w:proofErr w:type="spellStart"/>
       <w:r>
         <w:rPr>
           <w:i/>
           <w:lang w:val="ru-RU"/>
         </w:rPr>
-        <w:t xml:space="preserve">синглтон гарантирует, что у класса есть только один экземпляр, и </w:t>
+        <w:t>синглтон</w:t>
+      </w:r>
+      <w:proofErr w:type="spellEnd"/>
+      <w:r>
+        <w:rPr>
+          <w:i/>
+          <w:lang w:val="ru-RU"/>
+        </w:rPr>
+        <w:t xml:space="preserve"> гарантирует, что у класса есть только один экземпляр, и </w:t>
       </w:r>
       <w:r>
         <w:rPr>
@@ -4379,7 +5900,13 @@
         <w:rPr>
           <w:lang w:val="ru-RU"/>
         </w:rPr>
-        <w:t>. Это определение состоит из двух частей, каждое из которых несет в себе потенциальную опасность.</w:t>
+        <w:t xml:space="preserve">. </w:t>
+      </w:r>
+      <w:r>
+        <w:rPr>
+          <w:lang w:val="ru-RU"/>
+        </w:rPr>
+        <w:t>Это определение состоит из двух частей, и каждая из них несет в себе потенциальную опасность.</w:t>
       </w:r>
     </w:p>
     <w:p>
@@ -4399,7 +5926,23 @@
           <w:b/>
           <w:lang w:val="ru-RU"/>
         </w:rPr>
-        <w:t>«Синглтон гарантирует, что у класса есть только один экземпляр…»</w:t>
+        <w:t>«</w:t>
+      </w:r>
+      <w:proofErr w:type="spellStart"/>
+      <w:r>
+        <w:rPr>
+          <w:b/>
+          <w:lang w:val="ru-RU"/>
+        </w:rPr>
+        <w:t>Синглтон</w:t>
+      </w:r>
+      <w:proofErr w:type="spellEnd"/>
+      <w:r>
+        <w:rPr>
+          <w:b/>
+          <w:lang w:val="ru-RU"/>
+        </w:rPr>
+        <w:t xml:space="preserve"> гарантирует, что у класса есть только один экземпляр…»</w:t>
       </w:r>
     </w:p>
     <w:p>
@@ -4413,7 +5956,21 @@
           <w:lang w:val="ru-RU"/>
         </w:rPr>
         <w:lastRenderedPageBreak/>
-        <w:t xml:space="preserve">И хотя в классическом описании паттерна говорится, что Синглтон прячет от пользователя количество экземпляров и мы всегда сможем добавить создание еще нескольких экземпляров, на практике сделать это оказывается сложно. Поскольку приложение завязано на определенное статическое свойство (например, </w:t>
+        <w:t xml:space="preserve">И хотя в классическом описании паттерна говорится, что </w:t>
+      </w:r>
+      <w:proofErr w:type="spellStart"/>
+      <w:r>
+        <w:rPr>
+          <w:lang w:val="ru-RU"/>
+        </w:rPr>
+        <w:t>Синглтон</w:t>
+      </w:r>
+      <w:proofErr w:type="spellEnd"/>
+      <w:r>
+        <w:rPr>
+          <w:lang w:val="ru-RU"/>
+        </w:rPr>
+        <w:t xml:space="preserve"> прячет от пользователя количество экземпляров и мы всегда сможем добавить создание еще нескольких экземпляров, на практике сделать это оказывается сложно. Поскольку приложение завязано на определенное статическое свойство (например, </w:t>
       </w:r>
       <w:r>
         <w:rPr>
@@ -4427,24 +5984,28 @@
         </w:rPr>
         <w:t>), то попытка добавить еще один экземпляр путем добавления нового статического свойства (</w:t>
       </w:r>
+      <w:proofErr w:type="spellStart"/>
       <w:r>
         <w:rPr>
           <w:rStyle w:val="VerbatimChar"/>
         </w:rPr>
         <w:t>AnotherInstance</w:t>
       </w:r>
+      <w:proofErr w:type="spellEnd"/>
       <w:r>
         <w:rPr>
           <w:lang w:val="ru-RU"/>
         </w:rPr>
         <w:t xml:space="preserve">?) будет выглядеть нелепо, а сделать параметризованный метод, типа </w:t>
       </w:r>
+      <w:proofErr w:type="spellStart"/>
       <w:r>
         <w:rPr>
           <w:rStyle w:val="VerbatimChar"/>
         </w:rPr>
         <w:t>GetInstance</w:t>
       </w:r>
+      <w:proofErr w:type="spellEnd"/>
       <w:r>
         <w:rPr>
           <w:rStyle w:val="VerbatimChar"/>
@@ -4482,20 +6043,48 @@
         <w:rPr>
           <w:lang w:val="ru-RU"/>
         </w:rPr>
-        <w:t>На самом деле, бизнес-логика очень редко накладывает жесткие ограничения на количество экземпляров класса. Обычно это наши с вами уловки и попытки оправдать ошибки дизайна: обычно легче связать несколько кусков системы с помощью синглтонов, вместо того, чтобы изменить дизайн и передать классам лишь нужные зависимости.</w:t>
-      </w:r>
-    </w:p>
-    <w:p>
-      <w:pPr>
-        <w:rPr>
-          <w:lang w:val="ru-RU"/>
-        </w:rPr>
-      </w:pPr>
-      <w:r>
-        <w:rPr>
-          <w:lang w:val="ru-RU"/>
-        </w:rPr>
-        <w:t>Очень часто в приложении используется несколько синглтонов, которые используют друг друга по цепочке:</w:t>
+        <w:t xml:space="preserve">На самом деле, бизнес-логика очень редко накладывает жесткие ограничения на количество экземпляров класса. Обычно это наши с вами уловки и попытки оправдать ошибки дизайна: обычно легче связать несколько кусков системы с помощью </w:t>
+      </w:r>
+      <w:proofErr w:type="spellStart"/>
+      <w:r>
+        <w:rPr>
+          <w:lang w:val="ru-RU"/>
+        </w:rPr>
+        <w:t>синглтонов</w:t>
+      </w:r>
+      <w:proofErr w:type="spellEnd"/>
+      <w:r>
+        <w:rPr>
+          <w:lang w:val="ru-RU"/>
+        </w:rPr>
+        <w:t>, вместо того, чтобы изменить дизайн и передать классам лишь нужные зависимости.</w:t>
+      </w:r>
+    </w:p>
+    <w:p>
+      <w:pPr>
+        <w:rPr>
+          <w:lang w:val="ru-RU"/>
+        </w:rPr>
+      </w:pPr>
+      <w:r>
+        <w:rPr>
+          <w:lang w:val="ru-RU"/>
+        </w:rPr>
+        <w:t xml:space="preserve">Очень часто в приложении используется несколько </w:t>
+      </w:r>
+      <w:proofErr w:type="spellStart"/>
+      <w:r>
+        <w:rPr>
+          <w:lang w:val="ru-RU"/>
+        </w:rPr>
+        <w:t>синглтонов</w:t>
+      </w:r>
+      <w:proofErr w:type="spellEnd"/>
+      <w:r>
+        <w:rPr>
+          <w:lang w:val="ru-RU"/>
+        </w:rPr>
+        <w:t>, которые используют друг друга по цепочке:</w:t>
       </w:r>
     </w:p>
     <w:p>
@@ -4568,8 +6157,16 @@
         <w:rPr>
           <w:lang w:val="ru-RU"/>
         </w:rPr>
-        <w:t>Рисунок 1.4 - Типичная диаграмма приложения, использующего несколько Синглтонов</w:t>
-      </w:r>
+        <w:t xml:space="preserve">Рисунок 1.4 - Типичная диаграмма приложения, использующего несколько </w:t>
+      </w:r>
+      <w:proofErr w:type="spellStart"/>
+      <w:r>
+        <w:rPr>
+          <w:lang w:val="ru-RU"/>
+        </w:rPr>
+        <w:t>Синглтонов</w:t>
+      </w:r>
+      <w:proofErr w:type="spellEnd"/>
     </w:p>
     <w:p>
       <w:pPr>
@@ -4583,12 +6180,14 @@
         </w:rPr>
         <w:t>Данный дизайн легко упростить, заменив его композицией и созданием корневого объекта (</w:t>
       </w:r>
+      <w:proofErr w:type="spellStart"/>
       <w:r>
         <w:rPr>
           <w:rStyle w:val="VerbatimChar"/>
         </w:rPr>
         <w:t>DataUploader</w:t>
       </w:r>
+      <w:proofErr w:type="spellEnd"/>
       <w:r>
         <w:rPr>
           <w:lang w:val="ru-RU"/>
@@ -4638,7 +6237,35 @@
         <w:rPr>
           <w:lang w:val="ru-RU"/>
         </w:rPr>
-        <w:t>Главная же проблема паттерна Синглтон заключается в том, что синглтон по своему определению является глобальной переменной, со всеми ее недостатками.</w:t>
+        <w:t xml:space="preserve">Главная же проблема паттерна </w:t>
+      </w:r>
+      <w:proofErr w:type="spellStart"/>
+      <w:r>
+        <w:rPr>
+          <w:lang w:val="ru-RU"/>
+        </w:rPr>
+        <w:t>Синглтон</w:t>
+      </w:r>
+      <w:proofErr w:type="spellEnd"/>
+      <w:r>
+        <w:rPr>
+          <w:lang w:val="ru-RU"/>
+        </w:rPr>
+        <w:t xml:space="preserve"> заключается в том, что </w:t>
+      </w:r>
+      <w:proofErr w:type="spellStart"/>
+      <w:r>
+        <w:rPr>
+          <w:lang w:val="ru-RU"/>
+        </w:rPr>
+        <w:t>синглтон</w:t>
+      </w:r>
+      <w:proofErr w:type="spellEnd"/>
+      <w:r>
+        <w:rPr>
+          <w:lang w:val="ru-RU"/>
+        </w:rPr>
+        <w:t xml:space="preserve"> по своему определению является глобальной переменной, со всеми ее недостатками.</w:t>
       </w:r>
     </w:p>
     <w:p>
@@ -4662,7 +6289,49 @@
         <w:rPr>
           <w:lang w:val="ru-RU"/>
         </w:rPr>
-        <w:t>. В большинстве случаев создание экземпляра синглтона происходит ленивым образом, а это значит классу синглтона требуется конструктор по умолчанию. Это, в свою очередь, приводит к тому, что синглтону нельзя передать требуемые зависимости и он будет использовать другие глобальные объекты. В результате легко прийти к дизайну приложения, состоящего из набора глобальных объектов.</w:t>
+        <w:t xml:space="preserve">. В большинстве случаев создание экземпляра </w:t>
+      </w:r>
+      <w:proofErr w:type="spellStart"/>
+      <w:r>
+        <w:rPr>
+          <w:lang w:val="ru-RU"/>
+        </w:rPr>
+        <w:t>синглтона</w:t>
+      </w:r>
+      <w:proofErr w:type="spellEnd"/>
+      <w:r>
+        <w:rPr>
+          <w:lang w:val="ru-RU"/>
+        </w:rPr>
+        <w:t xml:space="preserve"> происходит ленивым образом, а это значит классу </w:t>
+      </w:r>
+      <w:proofErr w:type="spellStart"/>
+      <w:r>
+        <w:rPr>
+          <w:lang w:val="ru-RU"/>
+        </w:rPr>
+        <w:t>синглтона</w:t>
+      </w:r>
+      <w:proofErr w:type="spellEnd"/>
+      <w:r>
+        <w:rPr>
+          <w:lang w:val="ru-RU"/>
+        </w:rPr>
+        <w:t xml:space="preserve"> требуется конструктор по умолчанию. Это, в свою очередь, приводит к тому, что </w:t>
+      </w:r>
+      <w:proofErr w:type="spellStart"/>
+      <w:r>
+        <w:rPr>
+          <w:lang w:val="ru-RU"/>
+        </w:rPr>
+        <w:t>синглтону</w:t>
+      </w:r>
+      <w:proofErr w:type="spellEnd"/>
+      <w:r>
+        <w:rPr>
+          <w:lang w:val="ru-RU"/>
+        </w:rPr>
+        <w:t xml:space="preserve"> нельзя передать требуемые зависимости и он будет использовать другие глобальные объекты. В результате легко прийти к дизайну приложения, состоящего из набора глобальных объектов.</w:t>
       </w:r>
     </w:p>
     <w:p>
@@ -4693,7 +6362,21 @@
           <w:lang w:val="ru-RU"/>
         </w:rPr>
         <w:lastRenderedPageBreak/>
-        <w:t>и/или конструктор принимает слишком большое число аргументов (больше 4-х?!), то это четко говорит, что класс сложный и с его дизайном что-то не так. Но что, если класс не содержит полей и не принимает никаких зависимостей через конструктор, но использует несколько синглтонов? Тогда, чтобы понять его сложность придется проанализировать все закрытые методы.</w:t>
+        <w:t xml:space="preserve">и/или конструктор принимает слишком большое число аргументов (больше 4-х?!), то это четко говорит, что класс сложный и с его дизайном что-то не так. Но что, если класс не содержит полей и не принимает никаких зависимостей через конструктор, но использует несколько </w:t>
+      </w:r>
+      <w:proofErr w:type="spellStart"/>
+      <w:r>
+        <w:rPr>
+          <w:lang w:val="ru-RU"/>
+        </w:rPr>
+        <w:t>синглтонов</w:t>
+      </w:r>
+      <w:proofErr w:type="spellEnd"/>
+      <w:r>
+        <w:rPr>
+          <w:lang w:val="ru-RU"/>
+        </w:rPr>
+        <w:t>? Тогда, чтобы понять его сложность придется проанализировать все закрытые методы.</w:t>
       </w:r>
     </w:p>
     <w:p>
@@ -4717,7 +6400,61 @@
         <w:rPr>
           <w:lang w:val="ru-RU"/>
         </w:rPr>
-        <w:t>. Сингтон с изменчивым состоянием является источником очень коварных ошибок. Внесение изменений в одной части системы может изменить работу произвольного числа модулей, у которых были определенные предположения относительно состояния синглтона. Синглтон может обладать невидимым состоянием, например, кешированием, но полноценной изменяемости нужно избегать всеми силами.</w:t>
+        <w:t xml:space="preserve">. </w:t>
+      </w:r>
+      <w:proofErr w:type="spellStart"/>
+      <w:r>
+        <w:rPr>
+          <w:lang w:val="ru-RU"/>
+        </w:rPr>
+        <w:t>Синг</w:t>
+      </w:r>
+      <w:r>
+        <w:rPr>
+          <w:lang w:val="ru-RU"/>
+        </w:rPr>
+        <w:t>л</w:t>
+      </w:r>
+      <w:r>
+        <w:rPr>
+          <w:lang w:val="ru-RU"/>
+        </w:rPr>
+        <w:t>тон</w:t>
+      </w:r>
+      <w:proofErr w:type="spellEnd"/>
+      <w:r>
+        <w:rPr>
+          <w:lang w:val="ru-RU"/>
+        </w:rPr>
+        <w:t xml:space="preserve"> с изменчивым состоянием является источником очень коварных ошибок. Внесение изменений в одной части системы может изменить работу произвольного числа модулей, у которых были определенные предположения относительно состояния </w:t>
+      </w:r>
+      <w:proofErr w:type="spellStart"/>
+      <w:r>
+        <w:rPr>
+          <w:lang w:val="ru-RU"/>
+        </w:rPr>
+        <w:t>синглтона</w:t>
+      </w:r>
+      <w:proofErr w:type="spellEnd"/>
+      <w:r>
+        <w:rPr>
+          <w:lang w:val="ru-RU"/>
+        </w:rPr>
+        <w:t xml:space="preserve">. </w:t>
+      </w:r>
+      <w:proofErr w:type="spellStart"/>
+      <w:r>
+        <w:rPr>
+          <w:lang w:val="ru-RU"/>
+        </w:rPr>
+        <w:t>Синглтон</w:t>
+      </w:r>
+      <w:proofErr w:type="spellEnd"/>
+      <w:r>
+        <w:rPr>
+          <w:lang w:val="ru-RU"/>
+        </w:rPr>
+        <w:t xml:space="preserve"> может обладать невидимым состоянием, например, кешированием, но полноценной изменяемости нужно избегать всеми силами.</w:t>
       </w:r>
     </w:p>
     <w:p>
@@ -4733,20 +6470,62 @@
         <w:rPr>
           <w:lang w:val="ru-RU"/>
         </w:rPr>
-        <w:t>Применимость. Паттерн или антипаттерн?</w:t>
-      </w:r>
-    </w:p>
-    <w:p>
-      <w:pPr>
-        <w:rPr>
-          <w:lang w:val="ru-RU"/>
-        </w:rPr>
-      </w:pPr>
-      <w:r>
-        <w:rPr>
-          <w:lang w:val="ru-RU"/>
-        </w:rPr>
-        <w:t>Уже не для кого не секрет, что у синглтона достаточное количество недостатков, чтобы считать его не столько паттерном, сколько антипаттерном. Бездумное и бесконтрольное его использование однозначно приведет к проблемам сопровождения, но это не значит, что у него нет сферы применения.</w:t>
+        <w:t xml:space="preserve">Применимость. Паттерн или </w:t>
+      </w:r>
+      <w:proofErr w:type="spellStart"/>
+      <w:r>
+        <w:rPr>
+          <w:lang w:val="ru-RU"/>
+        </w:rPr>
+        <w:t>антипаттерн</w:t>
+      </w:r>
+      <w:proofErr w:type="spellEnd"/>
+      <w:r>
+        <w:rPr>
+          <w:lang w:val="ru-RU"/>
+        </w:rPr>
+        <w:t>?</w:t>
+      </w:r>
+    </w:p>
+    <w:p>
+      <w:pPr>
+        <w:rPr>
+          <w:lang w:val="ru-RU"/>
+        </w:rPr>
+      </w:pPr>
+      <w:r>
+        <w:rPr>
+          <w:lang w:val="ru-RU"/>
+        </w:rPr>
+        <w:t xml:space="preserve">Уже не для кого не секрет, что у </w:t>
+      </w:r>
+      <w:proofErr w:type="spellStart"/>
+      <w:r>
+        <w:rPr>
+          <w:lang w:val="ru-RU"/>
+        </w:rPr>
+        <w:t>синглтона</w:t>
+      </w:r>
+      <w:proofErr w:type="spellEnd"/>
+      <w:r>
+        <w:rPr>
+          <w:lang w:val="ru-RU"/>
+        </w:rPr>
+        <w:t xml:space="preserve"> достаточное количество недостатков, чтобы считать его не столько паттерном, сколько </w:t>
+      </w:r>
+      <w:proofErr w:type="spellStart"/>
+      <w:r>
+        <w:rPr>
+          <w:lang w:val="ru-RU"/>
+        </w:rPr>
+        <w:t>антипаттерном</w:t>
+      </w:r>
+      <w:proofErr w:type="spellEnd"/>
+      <w:r>
+        <w:rPr>
+          <w:lang w:val="ru-RU"/>
+        </w:rPr>
+        <w:t>. Бездумное и бесконтрольное его использование однозначно приведет к проблемам сопровождения, но это не значит, что у него нет сферы применения.</w:t>
       </w:r>
     </w:p>
     <w:p>
@@ -4759,18 +6538,41 @@
           <w:lang w:val="ru-RU"/>
         </w:rPr>
       </w:pPr>
+      <w:proofErr w:type="spellStart"/>
       <w:r>
         <w:rPr>
           <w:b/>
           <w:lang w:val="ru-RU"/>
         </w:rPr>
-        <w:t>Синглтон без видимого состояния</w:t>
-      </w:r>
-      <w:r>
-        <w:rPr>
-          <w:lang w:val="ru-RU"/>
-        </w:rPr>
-        <w:t>. Нет ничего смертельного в использовании синглтона, через который можно получить доступ к стабильной справочной информации или некоторым утилитам.</w:t>
+        <w:t>Синглтон</w:t>
+      </w:r>
+      <w:proofErr w:type="spellEnd"/>
+      <w:r>
+        <w:rPr>
+          <w:b/>
+          <w:lang w:val="ru-RU"/>
+        </w:rPr>
+        <w:t xml:space="preserve"> без видимого состояния</w:t>
+      </w:r>
+      <w:r>
+        <w:rPr>
+          <w:lang w:val="ru-RU"/>
+        </w:rPr>
+        <w:t xml:space="preserve">. Нет ничего смертельного в использовании </w:t>
+      </w:r>
+      <w:proofErr w:type="spellStart"/>
+      <w:r>
+        <w:rPr>
+          <w:lang w:val="ru-RU"/>
+        </w:rPr>
+        <w:t>синглтона</w:t>
+      </w:r>
+      <w:proofErr w:type="spellEnd"/>
+      <w:r>
+        <w:rPr>
+          <w:lang w:val="ru-RU"/>
+        </w:rPr>
+        <w:t>, через который можно получить доступ к стабильной справочной информации или некоторым утилитам.</w:t>
       </w:r>
     </w:p>
     <w:p>
@@ -4812,7 +6614,21 @@
         <w:rPr>
           <w:lang w:val="ru-RU"/>
         </w:rPr>
-        <w:t>, т.е. использовать синглтон, возвращающий абстрактный класс или интерфейс, который можно установить в начале приложения или при инициализации юнит-теста.</w:t>
+        <w:t xml:space="preserve">, т.е. использовать </w:t>
+      </w:r>
+      <w:proofErr w:type="spellStart"/>
+      <w:r>
+        <w:rPr>
+          <w:lang w:val="ru-RU"/>
+        </w:rPr>
+        <w:t>синглтон</w:t>
+      </w:r>
+      <w:proofErr w:type="spellEnd"/>
+      <w:r>
+        <w:rPr>
+          <w:lang w:val="ru-RU"/>
+        </w:rPr>
+        <w:t>, возвращающий абстрактный класс или интерфейс, который можно установить в начале приложения или при инициализации юнит-теста.</w:t>
       </w:r>
     </w:p>
     <w:p>
@@ -4836,7 +6652,63 @@
         <w:rPr>
           <w:lang w:val="ru-RU"/>
         </w:rPr>
-        <w:t>. Ограничьте использование синглтона минимальным числом классов/модулей. Чем меньше у синглтона прямых пользователей, тем легче будет от него избавиться и перейти на более продуманную модель управления зависимостями. Помните, что чем больше у классов пользователей, тем сложнее его изменить. Если уж вы вынуждены использовать синглтон, возвращающий бизнес-объект, то пусть лишь несколько высокоуровневых классов-медиаторов используют синглтоны напрямую и передают его экземпляр в качестве зависимостей классам более низкого уровня.</w:t>
+        <w:t xml:space="preserve">. Ограничьте использование </w:t>
+      </w:r>
+      <w:proofErr w:type="spellStart"/>
+      <w:r>
+        <w:rPr>
+          <w:lang w:val="ru-RU"/>
+        </w:rPr>
+        <w:t>синглтона</w:t>
+      </w:r>
+      <w:proofErr w:type="spellEnd"/>
+      <w:r>
+        <w:rPr>
+          <w:lang w:val="ru-RU"/>
+        </w:rPr>
+        <w:t xml:space="preserve"> минимальным числом классов/модулей. Чем меньше у </w:t>
+      </w:r>
+      <w:proofErr w:type="spellStart"/>
+      <w:r>
+        <w:rPr>
+          <w:lang w:val="ru-RU"/>
+        </w:rPr>
+        <w:t>синглтона</w:t>
+      </w:r>
+      <w:proofErr w:type="spellEnd"/>
+      <w:r>
+        <w:rPr>
+          <w:lang w:val="ru-RU"/>
+        </w:rPr>
+        <w:t xml:space="preserve"> прямых пользователей, тем легче будет от него избавиться и перейти на более продуманную модель управления зависимостями. Помните, что чем больше у классов пользователей, тем сложнее его изменить. Если уж вы вынуждены использовать </w:t>
+      </w:r>
+      <w:proofErr w:type="spellStart"/>
+      <w:r>
+        <w:rPr>
+          <w:lang w:val="ru-RU"/>
+        </w:rPr>
+        <w:t>синглтон</w:t>
+      </w:r>
+      <w:proofErr w:type="spellEnd"/>
+      <w:r>
+        <w:rPr>
+          <w:lang w:val="ru-RU"/>
+        </w:rPr>
+        <w:t xml:space="preserve">, возвращающий бизнес-объект, то пусть лишь несколько высокоуровневых классов-медиаторов используют </w:t>
+      </w:r>
+      <w:proofErr w:type="spellStart"/>
+      <w:r>
+        <w:rPr>
+          <w:lang w:val="ru-RU"/>
+        </w:rPr>
+        <w:t>синглтоны</w:t>
+      </w:r>
+      <w:proofErr w:type="spellEnd"/>
+      <w:r>
+        <w:rPr>
+          <w:lang w:val="ru-RU"/>
+        </w:rPr>
+        <w:t xml:space="preserve"> напрямую и передают его экземпляр в качестве зависимостей классам более низкого уровня.</w:t>
       </w:r>
     </w:p>
     <w:p>
@@ -4854,13 +6726,71 @@
           <w:b/>
           <w:lang w:val="ru-RU"/>
         </w:rPr>
-        <w:t>Сделайте использование синглтона явным</w:t>
-      </w:r>
-      <w:r>
-        <w:rPr>
-          <w:lang w:val="ru-RU"/>
-        </w:rPr>
-        <w:t>. Если передать зависимость через аргументы конструктора не удается, то сделайте использование синглтона явным. Вместо обращения к синглтону из нескольких методов, сделайте статическую переменную и проинициализируйте ее экземпляром синглтона:</w:t>
+        <w:t xml:space="preserve">Сделайте использование </w:t>
+      </w:r>
+      <w:proofErr w:type="spellStart"/>
+      <w:r>
+        <w:rPr>
+          <w:b/>
+          <w:lang w:val="ru-RU"/>
+        </w:rPr>
+        <w:t>синглтона</w:t>
+      </w:r>
+      <w:proofErr w:type="spellEnd"/>
+      <w:r>
+        <w:rPr>
+          <w:b/>
+          <w:lang w:val="ru-RU"/>
+        </w:rPr>
+        <w:t xml:space="preserve"> явным</w:t>
+      </w:r>
+      <w:r>
+        <w:rPr>
+          <w:lang w:val="ru-RU"/>
+        </w:rPr>
+        <w:t xml:space="preserve">. Если передать зависимость через аргументы конструктора не удается, то сделайте использование </w:t>
+      </w:r>
+      <w:proofErr w:type="spellStart"/>
+      <w:r>
+        <w:rPr>
+          <w:lang w:val="ru-RU"/>
+        </w:rPr>
+        <w:t>синглтона</w:t>
+      </w:r>
+      <w:proofErr w:type="spellEnd"/>
+      <w:r>
+        <w:rPr>
+          <w:lang w:val="ru-RU"/>
+        </w:rPr>
+        <w:t xml:space="preserve"> явным. Вместо обращения к </w:t>
+      </w:r>
+      <w:proofErr w:type="spellStart"/>
+      <w:r>
+        <w:rPr>
+          <w:lang w:val="ru-RU"/>
+        </w:rPr>
+        <w:t>синглтону</w:t>
+      </w:r>
+      <w:proofErr w:type="spellEnd"/>
+      <w:r>
+        <w:rPr>
+          <w:lang w:val="ru-RU"/>
+        </w:rPr>
+        <w:t xml:space="preserve"> из нескольких методов, сделайте статическую переменную и проинициализируйте ее экземпляром </w:t>
+      </w:r>
+      <w:proofErr w:type="spellStart"/>
+      <w:r>
+        <w:rPr>
+          <w:lang w:val="ru-RU"/>
+        </w:rPr>
+        <w:t>синглтона</w:t>
+      </w:r>
+      <w:proofErr w:type="spellEnd"/>
+      <w:r>
+        <w:rPr>
+          <w:lang w:val="ru-RU"/>
+        </w:rPr>
+        <w:t>:</w:t>
       </w:r>
     </w:p>
     <w:p>
@@ -4875,10 +6805,20 @@
           <w:rStyle w:val="VerbatimChar"/>
           <w:lang w:val="ru-RU"/>
         </w:rPr>
-        <w:t>// Теперь тот факт, что мы используем синглтон становится явным</w:t>
-      </w:r>
-      <w:r>
-        <w:rPr>
+        <w:t xml:space="preserve">// Внутри класса, который использует </w:t>
+      </w:r>
+      <w:proofErr w:type="spellStart"/>
+      <w:r>
+        <w:rPr>
+          <w:rStyle w:val="VerbatimChar"/>
+          <w:lang w:val="ru-RU"/>
+        </w:rPr>
+        <w:t>синглтон</w:t>
+      </w:r>
+      <w:proofErr w:type="spellEnd"/>
+      <w:r>
+        <w:rPr>
+          <w:rStyle w:val="VerbatimChar"/>
           <w:lang w:val="ru-RU"/>
         </w:rPr>
         <w:br/>
@@ -4886,8 +6826,37 @@
       <w:r>
         <w:rPr>
           <w:rStyle w:val="VerbatimChar"/>
-        </w:rPr>
-        <w:t>public</w:t>
+          <w:lang w:val="ru-RU"/>
+        </w:rPr>
+        <w:t xml:space="preserve">// Теперь тот факт, что мы используем </w:t>
+      </w:r>
+      <w:proofErr w:type="spellStart"/>
+      <w:r>
+        <w:rPr>
+          <w:rStyle w:val="VerbatimChar"/>
+          <w:lang w:val="ru-RU"/>
+        </w:rPr>
+        <w:t>синглтон</w:t>
+      </w:r>
+      <w:proofErr w:type="spellEnd"/>
+      <w:r>
+        <w:rPr>
+          <w:rStyle w:val="VerbatimChar"/>
+          <w:lang w:val="ru-RU"/>
+        </w:rPr>
+        <w:t xml:space="preserve"> становится явным</w:t>
+      </w:r>
+      <w:r>
+        <w:rPr>
+          <w:lang w:val="ru-RU"/>
+        </w:rPr>
+        <w:br/>
+      </w:r>
+      <w:r>
+        <w:rPr>
+          <w:rStyle w:val="VerbatimChar"/>
+        </w:rPr>
+        <w:t>private</w:t>
       </w:r>
       <w:r>
         <w:rPr>
@@ -4909,12 +6878,14 @@
         </w:rPr>
         <w:t xml:space="preserve"> </w:t>
       </w:r>
+      <w:proofErr w:type="spellStart"/>
       <w:r>
         <w:rPr>
           <w:rStyle w:val="VerbatimChar"/>
         </w:rPr>
         <w:t>IRepository</w:t>
       </w:r>
+      <w:proofErr w:type="spellEnd"/>
       <w:r>
         <w:rPr>
           <w:rStyle w:val="VerbatimChar"/>
@@ -4967,13 +6938,6 @@
         </w:rPr>
         <w:br/>
       </w:r>
-      <w:r>
-        <w:rPr>
-          <w:rStyle w:val="VerbatimChar"/>
-          <w:lang w:val="ru-RU"/>
-        </w:rPr>
-        <w:t>Так, по крайней мере, всем будет очевидно, что с дизайном какая-то беда и нужно его менять.</w:t>
-      </w:r>
     </w:p>
     <w:p>
       <w:pPr>
@@ -4986,7 +6950,52 @@
           <w:lang w:val="ru-RU"/>
         </w:rPr>
         <w:lastRenderedPageBreak/>
-        <w:t>Листинг 1.8 - Предпочтительное использование синглтонов</w:t>
+        <w:t xml:space="preserve">Листинг 1.8 - Предпочтительное использование </w:t>
+      </w:r>
+      <w:proofErr w:type="spellStart"/>
+      <w:r>
+        <w:rPr>
+          <w:lang w:val="ru-RU"/>
+        </w:rPr>
+        <w:t>синглтонов</w:t>
+      </w:r>
+      <w:proofErr w:type="spellEnd"/>
+    </w:p>
+    <w:p>
+      <w:pPr>
+        <w:rPr>
+          <w:lang w:val="ru-RU"/>
+        </w:rPr>
+      </w:pPr>
+      <w:r>
+        <w:rPr>
+          <w:lang w:val="ru-RU"/>
+        </w:rPr>
+        <w:t xml:space="preserve">Так, по крайней мере, всем будет очевидно, что с дизайном </w:t>
+      </w:r>
+      <w:r>
+        <w:rPr>
+          <w:lang w:val="ru-RU"/>
+        </w:rPr>
+        <w:t>что</w:t>
+      </w:r>
+      <w:r>
+        <w:rPr>
+          <w:lang w:val="ru-RU"/>
+        </w:rPr>
+        <w:t xml:space="preserve">-то </w:t>
+      </w:r>
+      <w:r>
+        <w:rPr>
+          <w:lang w:val="ru-RU"/>
+        </w:rPr>
+        <w:t xml:space="preserve">не так </w:t>
+      </w:r>
+      <w:r>
+        <w:rPr>
+          <w:lang w:val="ru-RU"/>
+        </w:rPr>
+        <w:t>и нужно его менять.</w:t>
       </w:r>
     </w:p>
     <w:p>
@@ -5002,7 +7011,21 @@
         <w:rPr>
           <w:lang w:val="ru-RU"/>
         </w:rPr>
-        <w:t>Примеры синглтонов в .</w:t>
+        <w:t xml:space="preserve">Примеры </w:t>
+      </w:r>
+      <w:proofErr w:type="spellStart"/>
+      <w:r>
+        <w:rPr>
+          <w:lang w:val="ru-RU"/>
+        </w:rPr>
+        <w:t>синглтонов</w:t>
+      </w:r>
+      <w:proofErr w:type="spellEnd"/>
+      <w:r>
+        <w:rPr>
+          <w:lang w:val="ru-RU"/>
+        </w:rPr>
+        <w:t xml:space="preserve"> в .</w:t>
       </w:r>
       <w:r>
         <w:t>NET</w:t>
@@ -5028,20 +7051,43 @@
           <w:b/>
           <w:lang w:val="ru-RU"/>
         </w:rPr>
-        <w:t>1. Классические синглтоны</w:t>
-      </w:r>
-    </w:p>
-    <w:p>
-      <w:pPr>
-        <w:rPr>
-          <w:lang w:val="ru-RU"/>
-        </w:rPr>
-      </w:pPr>
-      <w:r>
-        <w:rPr>
-          <w:lang w:val="ru-RU"/>
-        </w:rPr>
-        <w:t>Большинство классических реализаций паттерна Синглтон в составе .</w:t>
+        <w:t xml:space="preserve">1. Классические </w:t>
+      </w:r>
+      <w:proofErr w:type="spellStart"/>
+      <w:r>
+        <w:rPr>
+          <w:b/>
+          <w:lang w:val="ru-RU"/>
+        </w:rPr>
+        <w:t>синглтоны</w:t>
+      </w:r>
+      <w:proofErr w:type="spellEnd"/>
+    </w:p>
+    <w:p>
+      <w:pPr>
+        <w:rPr>
+          <w:lang w:val="ru-RU"/>
+        </w:rPr>
+      </w:pPr>
+      <w:r>
+        <w:rPr>
+          <w:lang w:val="ru-RU"/>
+        </w:rPr>
+        <w:t xml:space="preserve">Большинство классических реализаций паттерна </w:t>
+      </w:r>
+      <w:proofErr w:type="spellStart"/>
+      <w:r>
+        <w:rPr>
+          <w:lang w:val="ru-RU"/>
+        </w:rPr>
+        <w:t>Синглтон</w:t>
+      </w:r>
+      <w:proofErr w:type="spellEnd"/>
+      <w:r>
+        <w:rPr>
+          <w:lang w:val="ru-RU"/>
+        </w:rPr>
+        <w:t xml:space="preserve"> в составе .</w:t>
       </w:r>
       <w:r>
         <w:t>NET</w:t>
@@ -5074,12 +7120,14 @@
         </w:rPr>
         <w:t>.</w:t>
       </w:r>
+      <w:proofErr w:type="spellStart"/>
       <w:r>
         <w:rPr>
           <w:rStyle w:val="VerbatimChar"/>
         </w:rPr>
         <w:t>ServiceModel</w:t>
       </w:r>
+      <w:proofErr w:type="spellEnd"/>
       <w:r>
         <w:rPr>
           <w:rStyle w:val="VerbatimChar"/>
@@ -5100,12 +7148,14 @@
         </w:rPr>
         <w:t>.</w:t>
       </w:r>
+      <w:proofErr w:type="spellStart"/>
       <w:r>
         <w:rPr>
           <w:rStyle w:val="VerbatimChar"/>
         </w:rPr>
         <w:t>PeerValidationBehavior</w:t>
       </w:r>
+      <w:proofErr w:type="spellEnd"/>
       <w:r>
         <w:rPr>
           <w:rStyle w:val="VerbatimChar"/>
@@ -5151,12 +7201,14 @@
         </w:rPr>
         <w:t>.</w:t>
       </w:r>
+      <w:proofErr w:type="spellStart"/>
       <w:r>
         <w:rPr>
           <w:rStyle w:val="VerbatimChar"/>
         </w:rPr>
         <w:t>NetworkingPerfCounters</w:t>
       </w:r>
+      <w:proofErr w:type="spellEnd"/>
       <w:r>
         <w:rPr>
           <w:rStyle w:val="VerbatimChar"/>
@@ -5202,12 +7254,14 @@
         </w:rPr>
         <w:t>.</w:t>
       </w:r>
+      <w:proofErr w:type="spellStart"/>
       <w:r>
         <w:rPr>
           <w:rStyle w:val="VerbatimChar"/>
         </w:rPr>
         <w:t>TimerQueue</w:t>
       </w:r>
+      <w:proofErr w:type="spellEnd"/>
       <w:r>
         <w:rPr>
           <w:rStyle w:val="VerbatimChar"/>
@@ -5227,21 +7281,39 @@
         </w:rPr>
         <w:t xml:space="preserve"> </w:t>
       </w:r>
+      <w:proofErr w:type="spellStart"/>
       <w:r>
         <w:t>etc</w:t>
       </w:r>
-      <w:r>
-        <w:rPr>
-          <w:lang w:val="ru-RU"/>
-        </w:rPr>
-        <w:t xml:space="preserve">. Довольно редкими примерами использования синглтонов в открытой части библиотек являются </w:t>
-      </w:r>
+      <w:proofErr w:type="spellEnd"/>
+      <w:r>
+        <w:rPr>
+          <w:lang w:val="ru-RU"/>
+        </w:rPr>
+        <w:t xml:space="preserve">. Довольно редкими примерами использования </w:t>
+      </w:r>
+      <w:proofErr w:type="spellStart"/>
+      <w:r>
+        <w:rPr>
+          <w:lang w:val="ru-RU"/>
+        </w:rPr>
+        <w:t>синглтонов</w:t>
+      </w:r>
+      <w:proofErr w:type="spellEnd"/>
+      <w:r>
+        <w:rPr>
+          <w:lang w:val="ru-RU"/>
+        </w:rPr>
+        <w:t xml:space="preserve"> в открытой части библиотек являются </w:t>
+      </w:r>
+      <w:proofErr w:type="spellStart"/>
       <w:r>
         <w:rPr>
           <w:rStyle w:val="VerbatimChar"/>
         </w:rPr>
         <w:t>SystemClock</w:t>
       </w:r>
+      <w:proofErr w:type="spellEnd"/>
       <w:r>
         <w:rPr>
           <w:rStyle w:val="VerbatimChar"/>
@@ -5261,21 +7333,25 @@
         </w:rPr>
         <w:t xml:space="preserve"> из библиотеки </w:t>
       </w:r>
+      <w:proofErr w:type="spellStart"/>
       <w:r>
         <w:t>NodaTime</w:t>
       </w:r>
+      <w:proofErr w:type="spellEnd"/>
       <w:r>
         <w:rPr>
           <w:lang w:val="ru-RU"/>
         </w:rPr>
         <w:t xml:space="preserve"> и </w:t>
       </w:r>
+      <w:proofErr w:type="spellStart"/>
       <w:r>
         <w:rPr>
           <w:rStyle w:val="VerbatimChar"/>
         </w:rPr>
         <w:t>SqlClientFactory</w:t>
       </w:r>
+      <w:proofErr w:type="spellEnd"/>
       <w:r>
         <w:rPr>
           <w:rStyle w:val="VerbatimChar"/>
@@ -5333,12 +7409,14 @@
         </w:rPr>
         <w:t xml:space="preserve"> Примерами такого подхода могут служить </w:t>
       </w:r>
+      <w:proofErr w:type="spellStart"/>
       <w:r>
         <w:rPr>
           <w:rStyle w:val="VerbatimChar"/>
         </w:rPr>
         <w:t>ThreadPool</w:t>
       </w:r>
+      <w:proofErr w:type="spellEnd"/>
       <w:r>
         <w:rPr>
           <w:rStyle w:val="VerbatimChar"/>
@@ -5346,12 +7424,14 @@
         </w:rPr>
         <w:t>.</w:t>
       </w:r>
+      <w:proofErr w:type="spellStart"/>
       <w:r>
         <w:rPr>
           <w:rStyle w:val="VerbatimChar"/>
         </w:rPr>
         <w:t>QueueUserWorkItem</w:t>
       </w:r>
+      <w:proofErr w:type="spellEnd"/>
       <w:r>
         <w:rPr>
           <w:lang w:val="ru-RU"/>
@@ -5384,12 +7464,14 @@
         </w:rPr>
         <w:t>.</w:t>
       </w:r>
+      <w:proofErr w:type="spellStart"/>
       <w:r>
         <w:rPr>
           <w:rStyle w:val="VerbatimChar"/>
         </w:rPr>
         <w:t>LogManager</w:t>
       </w:r>
+      <w:proofErr w:type="spellEnd"/>
       <w:r>
         <w:rPr>
           <w:rStyle w:val="VerbatimChar"/>
@@ -5397,21 +7479,25 @@
         </w:rPr>
         <w:t>.</w:t>
       </w:r>
+      <w:proofErr w:type="spellStart"/>
       <w:r>
         <w:rPr>
           <w:rStyle w:val="VerbatimChar"/>
         </w:rPr>
         <w:t>GetLogger</w:t>
       </w:r>
-      <w:r>
-        <w:rPr>
-          <w:lang w:val="ru-RU"/>
-        </w:rPr>
-        <w:t xml:space="preserve"> </w:t>
-      </w:r>
+      <w:proofErr w:type="spellEnd"/>
+      <w:r>
+        <w:rPr>
+          <w:lang w:val="ru-RU"/>
+        </w:rPr>
+        <w:t xml:space="preserve"> </w:t>
+      </w:r>
+      <w:proofErr w:type="spellStart"/>
       <w:r>
         <w:t>etc</w:t>
       </w:r>
+      <w:proofErr w:type="spellEnd"/>
       <w:r>
         <w:rPr>
           <w:lang w:val="ru-RU"/>
@@ -5430,11 +7516,27 @@
           <w:b/>
           <w:lang w:val="ru-RU"/>
         </w:rPr>
-        <w:t>3. Примеры конфигурируемых синглтонов (</w:t>
-      </w:r>
+        <w:t xml:space="preserve">3. Примеры конфигурируемых </w:t>
+      </w:r>
+      <w:proofErr w:type="spellStart"/>
       <w:r>
         <w:rPr>
           <w:b/>
+          <w:lang w:val="ru-RU"/>
+        </w:rPr>
+        <w:t>синглтонов</w:t>
+      </w:r>
+      <w:proofErr w:type="spellEnd"/>
+      <w:r>
+        <w:rPr>
+          <w:b/>
+          <w:lang w:val="ru-RU"/>
+        </w:rPr>
+        <w:t xml:space="preserve"> (</w:t>
+      </w:r>
+      <w:r>
+        <w:rPr>
+          <w:b/>
         </w:rPr>
         <w:t>a</w:t>
       </w:r>
@@ -5501,14 +7603,30 @@
         <w:rPr>
           <w:lang w:val="ru-RU"/>
         </w:rPr>
-        <w:t xml:space="preserve"> А вот примеров облегченного синглтона на удивление много: </w:t>
-      </w:r>
+        <w:t xml:space="preserve"> А вот примеров облегченного </w:t>
+      </w:r>
+      <w:proofErr w:type="spellStart"/>
+      <w:r>
+        <w:rPr>
+          <w:lang w:val="ru-RU"/>
+        </w:rPr>
+        <w:t>синглтона</w:t>
+      </w:r>
+      <w:proofErr w:type="spellEnd"/>
+      <w:r>
+        <w:rPr>
+          <w:lang w:val="ru-RU"/>
+        </w:rPr>
+        <w:t xml:space="preserve"> на удивление много: </w:t>
+      </w:r>
+      <w:proofErr w:type="spellStart"/>
       <w:r>
         <w:rPr>
           <w:rStyle w:val="VerbatimChar"/>
         </w:rPr>
         <w:t>AppDomain</w:t>
       </w:r>
+      <w:proofErr w:type="spellEnd"/>
       <w:r>
         <w:rPr>
           <w:rStyle w:val="VerbatimChar"/>
@@ -5516,12 +7634,14 @@
         </w:rPr>
         <w:t>.</w:t>
       </w:r>
+      <w:proofErr w:type="spellStart"/>
       <w:r>
         <w:rPr>
           <w:rStyle w:val="VerbatimChar"/>
         </w:rPr>
         <w:t>CurrentDomain</w:t>
       </w:r>
+      <w:proofErr w:type="spellEnd"/>
       <w:r>
         <w:rPr>
           <w:lang w:val="ru-RU"/>
@@ -5541,24 +7661,28 @@
         </w:rPr>
         <w:t>.</w:t>
       </w:r>
+      <w:proofErr w:type="spellStart"/>
       <w:r>
         <w:rPr>
           <w:rStyle w:val="VerbatimChar"/>
         </w:rPr>
         <w:t>CurrentThread</w:t>
       </w:r>
+      <w:proofErr w:type="spellEnd"/>
       <w:r>
         <w:rPr>
           <w:lang w:val="ru-RU"/>
         </w:rPr>
         <w:t xml:space="preserve">, </w:t>
       </w:r>
+      <w:proofErr w:type="spellStart"/>
       <w:r>
         <w:rPr>
           <w:rStyle w:val="VerbatimChar"/>
         </w:rPr>
         <w:t>SynchronizationContext</w:t>
       </w:r>
+      <w:proofErr w:type="spellEnd"/>
       <w:r>
         <w:rPr>
           <w:rStyle w:val="VerbatimChar"/>
@@ -5578,12 +7702,14 @@
         </w:rPr>
         <w:t xml:space="preserve">, </w:t>
       </w:r>
+      <w:proofErr w:type="spellStart"/>
       <w:r>
         <w:rPr>
           <w:rStyle w:val="VerbatimChar"/>
         </w:rPr>
         <w:t>TaskSceduler</w:t>
       </w:r>
+      <w:proofErr w:type="spellEnd"/>
       <w:r>
         <w:rPr>
           <w:rStyle w:val="VerbatimChar"/>
@@ -5591,12 +7717,14 @@
         </w:rPr>
         <w:t>.</w:t>
       </w:r>
+      <w:proofErr w:type="spellStart"/>
       <w:r>
         <w:rPr>
           <w:rStyle w:val="VerbatimChar"/>
         </w:rPr>
         <w:t>Defult</w:t>
       </w:r>
+      <w:proofErr w:type="spellEnd"/>
       <w:r>
         <w:rPr>
           <w:lang w:val="ru-RU"/>
@@ -5616,24 +7744,28 @@
         </w:rPr>
         <w:t>.</w:t>
       </w:r>
+      <w:proofErr w:type="spellStart"/>
       <w:r>
         <w:rPr>
           <w:rStyle w:val="VerbatimChar"/>
         </w:rPr>
         <w:t>ActiveForm</w:t>
       </w:r>
+      <w:proofErr w:type="spellEnd"/>
       <w:r>
         <w:rPr>
           <w:lang w:val="ru-RU"/>
         </w:rPr>
         <w:t xml:space="preserve">, </w:t>
       </w:r>
+      <w:proofErr w:type="spellStart"/>
       <w:r>
         <w:rPr>
           <w:rStyle w:val="VerbatimChar"/>
         </w:rPr>
         <w:t>HttpContext</w:t>
       </w:r>
+      <w:proofErr w:type="spellEnd"/>
       <w:r>
         <w:rPr>
           <w:rStyle w:val="VerbatimChar"/>
@@ -5653,12 +7785,14 @@
         </w:rPr>
         <w:t xml:space="preserve">, </w:t>
       </w:r>
+      <w:proofErr w:type="spellStart"/>
       <w:r>
         <w:rPr>
           <w:rStyle w:val="VerbatimChar"/>
         </w:rPr>
         <w:t>OperationContext</w:t>
       </w:r>
+      <w:proofErr w:type="spellEnd"/>
       <w:r>
         <w:rPr>
           <w:rStyle w:val="VerbatimChar"/>
@@ -5678,9 +7812,11 @@
         </w:rPr>
         <w:t xml:space="preserve"> </w:t>
       </w:r>
+      <w:proofErr w:type="spellStart"/>
       <w:r>
         <w:t>etc</w:t>
       </w:r>
+      <w:proofErr w:type="spellEnd"/>
       <w:r>
         <w:rPr>
           <w:lang w:val="ru-RU"/>
@@ -5727,12 +7863,14 @@
         </w:rPr>
         <w:t xml:space="preserve">: </w:t>
       </w:r>
+      <w:proofErr w:type="spellStart"/>
       <w:r>
         <w:rPr>
           <w:rStyle w:val="VerbatimChar"/>
         </w:rPr>
         <w:t>ControllerBuilder</w:t>
       </w:r>
+      <w:proofErr w:type="spellEnd"/>
       <w:r>
         <w:rPr>
           <w:rStyle w:val="VerbatimChar"/>
@@ -5783,12 +7921,14 @@
         </w:rPr>
         <w:t>.</w:t>
       </w:r>
+      <w:proofErr w:type="spellStart"/>
       <w:r>
         <w:rPr>
           <w:rStyle w:val="VerbatimChar"/>
         </w:rPr>
         <w:t>SetInitializer</w:t>
       </w:r>
+      <w:proofErr w:type="spellEnd"/>
       <w:r>
         <w:rPr>
           <w:lang w:val="ru-RU"/>
@@ -5806,7 +7946,21 @@
         <w:rPr>
           <w:lang w:val="ru-RU"/>
         </w:rPr>
-        <w:t>Приведенные примеры показывают, что синглтоны в чистом виде в .</w:t>
+        <w:t xml:space="preserve">Приведенные примеры показывают, что </w:t>
+      </w:r>
+      <w:proofErr w:type="spellStart"/>
+      <w:r>
+        <w:rPr>
+          <w:lang w:val="ru-RU"/>
+        </w:rPr>
+        <w:t>синглтоны</w:t>
+      </w:r>
+      <w:proofErr w:type="spellEnd"/>
+      <w:r>
+        <w:rPr>
+          <w:lang w:val="ru-RU"/>
+        </w:rPr>
+        <w:t xml:space="preserve"> в чистом виде в .</w:t>
       </w:r>
       <w:r>
         <w:t>NET</w:t>
@@ -5837,14 +7991,44 @@
         <w:rPr>
           <w:lang w:val="ru-RU"/>
         </w:rPr>
-        <w:t xml:space="preserve">Это вполне логично, поскольку чистыми синглтонами тяжело пользоваться и они делают дизайн чрезмерно жестким. Поэтому классические синглтоны обычно прячутся за фасадными классами (типа </w:t>
-      </w:r>
+        <w:t xml:space="preserve">Это вполне логично, поскольку чистыми </w:t>
+      </w:r>
+      <w:proofErr w:type="spellStart"/>
+      <w:r>
+        <w:rPr>
+          <w:lang w:val="ru-RU"/>
+        </w:rPr>
+        <w:t>синглтонами</w:t>
+      </w:r>
+      <w:proofErr w:type="spellEnd"/>
+      <w:r>
+        <w:rPr>
+          <w:lang w:val="ru-RU"/>
+        </w:rPr>
+        <w:t xml:space="preserve"> тяжело пользоваться и они делают дизайн чрезмерно жестким. Поэтому классические </w:t>
+      </w:r>
+      <w:proofErr w:type="spellStart"/>
+      <w:r>
+        <w:rPr>
+          <w:lang w:val="ru-RU"/>
+        </w:rPr>
+        <w:t>синглтоны</w:t>
+      </w:r>
+      <w:proofErr w:type="spellEnd"/>
+      <w:r>
+        <w:rPr>
+          <w:lang w:val="ru-RU"/>
+        </w:rPr>
+        <w:t xml:space="preserve"> обычно прячутся за фасадными классами (типа </w:t>
+      </w:r>
+      <w:proofErr w:type="spellStart"/>
       <w:r>
         <w:rPr>
           <w:rStyle w:val="VerbatimChar"/>
         </w:rPr>
         <w:t>ThreadPool</w:t>
       </w:r>
+      <w:proofErr w:type="spellEnd"/>
       <w:r>
         <w:rPr>
           <w:rStyle w:val="VerbatimChar"/>
@@ -5852,17 +8036,33 @@
         </w:rPr>
         <w:t>.</w:t>
       </w:r>
+      <w:proofErr w:type="spellStart"/>
       <w:r>
         <w:rPr>
           <w:rStyle w:val="VerbatimChar"/>
         </w:rPr>
         <w:t>QueueUserWorkItem</w:t>
       </w:r>
-      <w:r>
-        <w:rPr>
-          <w:lang w:val="ru-RU"/>
-        </w:rPr>
-        <w:t xml:space="preserve">) или же используется изменяемая версия синглтона (в виде </w:t>
+      <w:proofErr w:type="spellEnd"/>
+      <w:r>
+        <w:rPr>
+          <w:lang w:val="ru-RU"/>
+        </w:rPr>
+        <w:t xml:space="preserve">) или же используется изменяемая версия </w:t>
+      </w:r>
+      <w:proofErr w:type="spellStart"/>
+      <w:r>
+        <w:rPr>
+          <w:lang w:val="ru-RU"/>
+        </w:rPr>
+        <w:t>синглтона</w:t>
+      </w:r>
+      <w:proofErr w:type="spellEnd"/>
+      <w:r>
+        <w:rPr>
+          <w:lang w:val="ru-RU"/>
+        </w:rPr>
+        <w:t xml:space="preserve"> (в виде </w:t>
       </w:r>
       <w:r>
         <w:t>Ambient</w:t>
@@ -5880,7 +8080,21 @@
         <w:rPr>
           <w:lang w:val="ru-RU"/>
         </w:rPr>
-        <w:t>) для протаскивания некоторых зависимостей через разные уровни фреймворка или приложения.</w:t>
+        <w:t xml:space="preserve">) для протаскивания некоторых зависимостей через разные уровни </w:t>
+      </w:r>
+      <w:proofErr w:type="spellStart"/>
+      <w:r>
+        <w:rPr>
+          <w:lang w:val="ru-RU"/>
+        </w:rPr>
+        <w:t>фреймворка</w:t>
+      </w:r>
+      <w:proofErr w:type="spellEnd"/>
+      <w:r>
+        <w:rPr>
+          <w:lang w:val="ru-RU"/>
+        </w:rPr>
+        <w:t xml:space="preserve"> или приложения.</w:t>
       </w:r>
     </w:p>
     <w:p>
@@ -5889,9 +8103,19 @@
       </w:pPr>
       <w:bookmarkStart w:id="18" w:name="дополнительные-ссылки"/>
       <w:bookmarkEnd w:id="18"/>
-      <w:r>
-        <w:t>Дополнительные ссылки</w:t>
-      </w:r>
+      <w:proofErr w:type="spellStart"/>
+      <w:r>
+        <w:t>Дополнительные</w:t>
+      </w:r>
+      <w:proofErr w:type="spellEnd"/>
+      <w:r>
+        <w:t xml:space="preserve"> </w:t>
+      </w:r>
+      <w:proofErr w:type="spellStart"/>
+      <w:r>
+        <w:t>ссылки</w:t>
+      </w:r>
+      <w:proofErr w:type="spellEnd"/>
     </w:p>
     <w:p>
       <w:pPr>
@@ -5932,7 +8156,21 @@
         <w:rPr>
           <w:lang w:val="ru-RU"/>
         </w:rPr>
-        <w:t xml:space="preserve">: "О синглтонах и статических конструкторах" - </w:t>
+        <w:t xml:space="preserve">: "О </w:t>
+      </w:r>
+      <w:proofErr w:type="spellStart"/>
+      <w:r>
+        <w:rPr>
+          <w:lang w:val="ru-RU"/>
+        </w:rPr>
+        <w:t>синглтонах</w:t>
+      </w:r>
+      <w:proofErr w:type="spellEnd"/>
+      <w:r>
+        <w:rPr>
+          <w:lang w:val="ru-RU"/>
+        </w:rPr>
+        <w:t xml:space="preserve"> и статических конструкторах" - </w:t>
       </w:r>
       <w:r>
         <w:t>http</w:t>
@@ -5943,18 +8181,22 @@
         </w:rPr>
         <w:t>://</w:t>
       </w:r>
+      <w:proofErr w:type="spellStart"/>
       <w:r>
         <w:t>sergeyteplyakov</w:t>
       </w:r>
+      <w:proofErr w:type="spellEnd"/>
       <w:r>
         <w:rPr>
           <w:lang w:val="ru-RU"/>
         </w:rPr>
         <w:t>.</w:t>
       </w:r>
+      <w:proofErr w:type="spellStart"/>
       <w:r>
         <w:t>blogspot</w:t>
       </w:r>
+      <w:proofErr w:type="spellEnd"/>
       <w:r>
         <w:rPr>
           <w:lang w:val="ru-RU"/>
@@ -6030,18 +8272,22 @@
         </w:rPr>
         <w:t>://</w:t>
       </w:r>
+      <w:proofErr w:type="spellStart"/>
       <w:r>
         <w:t>sergeyteplyakov</w:t>
       </w:r>
+      <w:proofErr w:type="spellEnd"/>
       <w:r>
         <w:rPr>
           <w:lang w:val="ru-RU"/>
         </w:rPr>
         <w:t>.</w:t>
       </w:r>
+      <w:proofErr w:type="spellStart"/>
       <w:r>
         <w:t>blogspot</w:t>
       </w:r>
+      <w:proofErr w:type="spellEnd"/>
       <w:r>
         <w:rPr>
           <w:lang w:val="ru-RU"/>
@@ -6091,6 +8337,7 @@
         </w:rPr>
       </w:pPr>
       <w:r>
+        <w:lastRenderedPageBreak/>
         <w:t>Programming</w:t>
       </w:r>
       <w:r>
@@ -6117,18 +8364,22 @@
         </w:rPr>
         <w:t>://</w:t>
       </w:r>
+      <w:proofErr w:type="spellStart"/>
       <w:r>
         <w:t>sergeyteplyakov</w:t>
       </w:r>
+      <w:proofErr w:type="spellEnd"/>
       <w:r>
         <w:rPr>
           <w:lang w:val="ru-RU"/>
         </w:rPr>
         <w:t>.</w:t>
       </w:r>
+      <w:proofErr w:type="spellStart"/>
       <w:r>
         <w:t>blogspot</w:t>
       </w:r>
+      <w:proofErr w:type="spellEnd"/>
       <w:r>
         <w:rPr>
           <w:lang w:val="ru-RU"/>
@@ -6189,9 +8440,29 @@
           <w:numId w:val="8"/>
         </w:numPr>
       </w:pPr>
-      <w:r>
-        <w:lastRenderedPageBreak/>
-        <w:t>Игорь Островский, "The C# Memory Model in Theory and Practice" MSDN Magazine, Декабрь 2012</w:t>
+      <w:proofErr w:type="spellStart"/>
+      <w:r>
+        <w:t>Игорь</w:t>
+      </w:r>
+      <w:proofErr w:type="spellEnd"/>
+      <w:r>
+        <w:t xml:space="preserve"> </w:t>
+      </w:r>
+      <w:proofErr w:type="spellStart"/>
+      <w:r>
+        <w:t>Островский</w:t>
+      </w:r>
+      <w:proofErr w:type="spellEnd"/>
+      <w:r>
+        <w:t xml:space="preserve">, "The C# Memory Model in Theory and Practice" MSDN Magazine, </w:t>
+      </w:r>
+      <w:proofErr w:type="spellStart"/>
+      <w:r>
+        <w:t>Декабрь</w:t>
+      </w:r>
+      <w:proofErr w:type="spellEnd"/>
+      <w:r>
+        <w:t xml:space="preserve"> 2012</w:t>
       </w:r>
     </w:p>
     <w:sectPr>

</xml_diff>